<commit_message>
Improve documentation and taskplan
</commit_message>
<xml_diff>
--- a/Dokumentation.docx
+++ b/Dokumentation.docx
@@ -26,7 +26,6 @@
         </w:rPr>
         <w:t>– „</w:t>
       </w:r>
-      <w:proofErr w:type="spellStart"/>
       <w:r>
         <w:rPr>
           <w:rFonts w:asciiTheme="majorHAnsi" w:hAnsiTheme="majorHAnsi" w:cstheme="majorHAnsi"/>
@@ -43,7 +42,6 @@
         </w:rPr>
         <w:t>Monitor</w:t>
       </w:r>
-      <w:proofErr w:type="spellEnd"/>
       <w:r>
         <w:rPr>
           <w:rFonts w:asciiTheme="majorHAnsi" w:hAnsiTheme="majorHAnsi" w:cstheme="majorHAnsi"/>
@@ -63,7 +61,16 @@
         <w:t>Matrikelnummer</w:t>
       </w:r>
       <w:r>
+        <w:rPr>
+          <w:b/>
+        </w:rPr>
+        <w:t>n</w:t>
+      </w:r>
+      <w:r>
         <w:t>: 9234269</w:t>
+      </w:r>
+      <w:r>
+        <w:t>, 533856</w:t>
       </w:r>
     </w:p>
     <w:sdt>
@@ -130,7 +137,7 @@
             </w:rPr>
             <w:fldChar w:fldCharType="separate"/>
           </w:r>
-          <w:hyperlink w:anchor="_Toc4353473" w:history="1">
+          <w:hyperlink w:anchor="_Toc4358097" w:history="1">
             <w:r>
               <w:rPr>
                 <w:rStyle w:val="Hyperlink"/>
@@ -157,7 +164,7 @@
                 <w:noProof/>
                 <w:webHidden/>
               </w:rPr>
-              <w:instrText xml:space="preserve"> PAGEREF _Toc4353473 \h </w:instrText>
+              <w:instrText xml:space="preserve"> PAGEREF _Toc4358097 \h </w:instrText>
             </w:r>
             <w:r>
               <w:rPr>
@@ -204,7 +211,7 @@
               <w:lang w:eastAsia="de-DE"/>
             </w:rPr>
           </w:pPr>
-          <w:hyperlink w:anchor="_Toc4353474" w:history="1">
+          <w:hyperlink w:anchor="_Toc4358098" w:history="1">
             <w:r>
               <w:rPr>
                 <w:rStyle w:val="Hyperlink"/>
@@ -231,7 +238,7 @@
                 <w:noProof/>
                 <w:webHidden/>
               </w:rPr>
-              <w:instrText xml:space="preserve"> PAGEREF _Toc4353474 \h </w:instrText>
+              <w:instrText xml:space="preserve"> PAGEREF _Toc4358098 \h </w:instrText>
             </w:r>
             <w:r>
               <w:rPr>
@@ -278,7 +285,7 @@
               <w:lang w:eastAsia="de-DE"/>
             </w:rPr>
           </w:pPr>
-          <w:hyperlink w:anchor="_Toc4353475" w:history="1">
+          <w:hyperlink w:anchor="_Toc4358099" w:history="1">
             <w:r>
               <w:rPr>
                 <w:rStyle w:val="Hyperlink"/>
@@ -305,7 +312,7 @@
                 <w:noProof/>
                 <w:webHidden/>
               </w:rPr>
-              <w:instrText xml:space="preserve"> PAGEREF _Toc4353475 \h </w:instrText>
+              <w:instrText xml:space="preserve"> PAGEREF _Toc4358099 \h </w:instrText>
             </w:r>
             <w:r>
               <w:rPr>
@@ -352,7 +359,7 @@
               <w:lang w:eastAsia="de-DE"/>
             </w:rPr>
           </w:pPr>
-          <w:hyperlink w:anchor="_Toc4353476" w:history="1">
+          <w:hyperlink w:anchor="_Toc4358100" w:history="1">
             <w:r>
               <w:rPr>
                 <w:rStyle w:val="Hyperlink"/>
@@ -379,7 +386,7 @@
                 <w:noProof/>
                 <w:webHidden/>
               </w:rPr>
-              <w:instrText xml:space="preserve"> PAGEREF _Toc4353476 \h </w:instrText>
+              <w:instrText xml:space="preserve"> PAGEREF _Toc4358100 \h </w:instrText>
             </w:r>
             <w:r>
               <w:rPr>
@@ -424,7 +431,7 @@
               <w:lang w:eastAsia="de-DE"/>
             </w:rPr>
           </w:pPr>
-          <w:hyperlink w:anchor="_Toc4353477" w:history="1">
+          <w:hyperlink w:anchor="_Toc4358101" w:history="1">
             <w:r>
               <w:rPr>
                 <w:rStyle w:val="Hyperlink"/>
@@ -451,7 +458,7 @@
                 <w:noProof/>
                 <w:webHidden/>
               </w:rPr>
-              <w:instrText xml:space="preserve"> PAGEREF _Toc4353477 \h </w:instrText>
+              <w:instrText xml:space="preserve"> PAGEREF _Toc4358101 \h </w:instrText>
             </w:r>
             <w:r>
               <w:rPr>
@@ -496,7 +503,7 @@
               <w:lang w:eastAsia="de-DE"/>
             </w:rPr>
           </w:pPr>
-          <w:hyperlink w:anchor="_Toc4353478" w:history="1">
+          <w:hyperlink w:anchor="_Toc4358102" w:history="1">
             <w:r>
               <w:rPr>
                 <w:rStyle w:val="Hyperlink"/>
@@ -523,7 +530,7 @@
                 <w:noProof/>
                 <w:webHidden/>
               </w:rPr>
-              <w:instrText xml:space="preserve"> PAGEREF _Toc4353478 \h </w:instrText>
+              <w:instrText xml:space="preserve"> PAGEREF _Toc4358102 \h </w:instrText>
             </w:r>
             <w:r>
               <w:rPr>
@@ -568,7 +575,7 @@
               <w:lang w:eastAsia="de-DE"/>
             </w:rPr>
           </w:pPr>
-          <w:hyperlink w:anchor="_Toc4353479" w:history="1">
+          <w:hyperlink w:anchor="_Toc4358103" w:history="1">
             <w:r>
               <w:rPr>
                 <w:rStyle w:val="Hyperlink"/>
@@ -595,7 +602,7 @@
                 <w:noProof/>
                 <w:webHidden/>
               </w:rPr>
-              <w:instrText xml:space="preserve"> PAGEREF _Toc4353479 \h </w:instrText>
+              <w:instrText xml:space="preserve"> PAGEREF _Toc4358103 \h </w:instrText>
             </w:r>
             <w:r>
               <w:rPr>
@@ -640,7 +647,7 @@
               <w:lang w:eastAsia="de-DE"/>
             </w:rPr>
           </w:pPr>
-          <w:hyperlink w:anchor="_Toc4353480" w:history="1">
+          <w:hyperlink w:anchor="_Toc4358104" w:history="1">
             <w:r>
               <w:rPr>
                 <w:rStyle w:val="Hyperlink"/>
@@ -667,7 +674,7 @@
                 <w:noProof/>
                 <w:webHidden/>
               </w:rPr>
-              <w:instrText xml:space="preserve"> PAGEREF _Toc4353480 \h </w:instrText>
+              <w:instrText xml:space="preserve"> PAGEREF _Toc4358104 \h </w:instrText>
             </w:r>
             <w:r>
               <w:rPr>
@@ -712,7 +719,7 @@
               <w:lang w:eastAsia="de-DE"/>
             </w:rPr>
           </w:pPr>
-          <w:hyperlink w:anchor="_Toc4353481" w:history="1">
+          <w:hyperlink w:anchor="_Toc4358105" w:history="1">
             <w:r>
               <w:rPr>
                 <w:rStyle w:val="Hyperlink"/>
@@ -739,7 +746,7 @@
                 <w:noProof/>
                 <w:webHidden/>
               </w:rPr>
-              <w:instrText xml:space="preserve"> PAGEREF _Toc4353481 \h </w:instrText>
+              <w:instrText xml:space="preserve"> PAGEREF _Toc4358105 \h </w:instrText>
             </w:r>
             <w:r>
               <w:rPr>
@@ -784,7 +791,7 @@
               <w:lang w:eastAsia="de-DE"/>
             </w:rPr>
           </w:pPr>
-          <w:hyperlink w:anchor="_Toc4353482" w:history="1">
+          <w:hyperlink w:anchor="_Toc4358106" w:history="1">
             <w:r>
               <w:rPr>
                 <w:rStyle w:val="Hyperlink"/>
@@ -811,7 +818,7 @@
                 <w:noProof/>
                 <w:webHidden/>
               </w:rPr>
-              <w:instrText xml:space="preserve"> PAGEREF _Toc4353482 \h </w:instrText>
+              <w:instrText xml:space="preserve"> PAGEREF _Toc4358106 \h </w:instrText>
             </w:r>
             <w:r>
               <w:rPr>
@@ -831,7 +838,7 @@
                 <w:noProof/>
                 <w:webHidden/>
               </w:rPr>
-              <w:t>13</w:t>
+              <w:t>15</w:t>
             </w:r>
             <w:r>
               <w:rPr>
@@ -858,12 +865,14 @@
       <w:r>
         <w:br w:type="page"/>
       </w:r>
+      <w:bookmarkStart w:id="0" w:name="_GoBack"/>
+      <w:bookmarkEnd w:id="0"/>
     </w:p>
     <w:p>
       <w:pPr>
         <w:pStyle w:val="berschrift2"/>
       </w:pPr>
-      <w:bookmarkStart w:id="0" w:name="_Toc4353473"/>
+      <w:bookmarkStart w:id="1" w:name="_Toc4358097"/>
       <w:r>
         <w:rPr>
           <w:rFonts w:ascii="Times New Roman" w:eastAsia="Times New Roman" w:hAnsi="Times New Roman" w:cs="Times New Roman"/>
@@ -897,7 +906,7 @@
                     </pic:cNvPicPr>
                   </pic:nvPicPr>
                   <pic:blipFill>
-                    <a:blip r:embed="rId6">
+                    <a:blip r:embed="rId8">
                       <a:extLst>
                         <a:ext uri="{28A0092B-C50C-407E-A947-70E740481C1C}">
                           <a14:useLocalDpi xmlns:a14="http://schemas.microsoft.com/office/drawing/2010/main" val="0"/>
@@ -937,7 +946,7 @@
       <w:r>
         <w:t>Formeln</w:t>
       </w:r>
-      <w:bookmarkEnd w:id="0"/>
+      <w:bookmarkEnd w:id="1"/>
     </w:p>
     <w:p>
       <w:pPr>
@@ -1358,7 +1367,6 @@
           <w:lang w:val="en-US"/>
         </w:rPr>
       </w:pPr>
-      <w:proofErr w:type="gramStart"/>
       <w:r>
         <w:rPr>
           <w:rFonts w:asciiTheme="minorHAnsi" w:hAnsiTheme="minorHAnsi" w:cstheme="minorHAnsi"/>
@@ -1395,16 +1403,7 @@
           <w:color w:val="2D2D2D"/>
           <w:lang w:val="en-US"/>
         </w:rPr>
-        <w:t>/</w:t>
-      </w:r>
-      <w:proofErr w:type="gramEnd"/>
-      <w:r>
-        <w:rPr>
-          <w:rFonts w:asciiTheme="minorHAnsi" w:hAnsiTheme="minorHAnsi" w:cstheme="minorHAnsi"/>
-          <w:color w:val="2D2D2D"/>
-          <w:lang w:val="en-US"/>
-        </w:rPr>
-        <w:t xml:space="preserve"> V</w:t>
+        <w:t>/ V</w:t>
       </w:r>
       <w:r>
         <w:rPr>
@@ -1494,25 +1493,7 @@
           <w:color w:val="2D2D2D"/>
           <w:lang w:val="en-US"/>
         </w:rPr>
-        <w:t xml:space="preserve">for any </w:t>
-      </w:r>
-      <w:proofErr w:type="spellStart"/>
-      <w:r>
-        <w:rPr>
-          <w:rFonts w:asciiTheme="minorHAnsi" w:hAnsiTheme="minorHAnsi" w:cstheme="minorHAnsi"/>
-          <w:color w:val="2D2D2D"/>
-          <w:lang w:val="en-US"/>
-        </w:rPr>
-        <w:t>x,y</w:t>
-      </w:r>
-      <w:proofErr w:type="spellEnd"/>
-      <w:r>
-        <w:rPr>
-          <w:rFonts w:asciiTheme="minorHAnsi" w:hAnsiTheme="minorHAnsi" w:cstheme="minorHAnsi"/>
-          <w:color w:val="2D2D2D"/>
-          <w:lang w:val="en-US"/>
-        </w:rPr>
-        <w:t xml:space="preserve"> from{</w:t>
+        <w:t>for any x,y from{</w:t>
       </w:r>
       <w:r>
         <w:rPr>
@@ -1575,11 +1556,11 @@
       <w:pPr>
         <w:pStyle w:val="berschrift2"/>
       </w:pPr>
-      <w:bookmarkStart w:id="1" w:name="_Toc4353474"/>
+      <w:bookmarkStart w:id="2" w:name="_Toc4358098"/>
       <w:r>
         <w:t>Anforderungen</w:t>
       </w:r>
-      <w:bookmarkEnd w:id="1"/>
+      <w:bookmarkEnd w:id="2"/>
     </w:p>
     <w:tbl>
       <w:tblPr>
@@ -1686,21 +1667,7 @@
               <w:rPr>
                 <w:lang w:val="en-US"/>
               </w:rPr>
-              <w:t xml:space="preserve">A tire pressure monitor allows observation of the </w:t>
-            </w:r>
-            <w:proofErr w:type="gramStart"/>
-            <w:r>
-              <w:rPr>
-                <w:lang w:val="en-US"/>
-              </w:rPr>
-              <w:t>four wheel</w:t>
-            </w:r>
-            <w:proofErr w:type="gramEnd"/>
-            <w:r>
-              <w:rPr>
-                <w:lang w:val="en-US"/>
-              </w:rPr>
-              <w:t xml:space="preserve"> speeds to detect an unexpected imbalance for a vehicle with size W = 1.53 m and B = 2.65 m.</w:t>
+              <w:t>A tire pressure monitor allows observation of the four wheel speeds to detect an unexpected imbalance for a vehicle with size W = 1.53 m and B = 2.65 m.</w:t>
             </w:r>
           </w:p>
         </w:tc>
@@ -1909,12 +1876,12 @@
       <w:pPr>
         <w:pStyle w:val="berschrift2"/>
       </w:pPr>
-      <w:bookmarkStart w:id="2" w:name="_Toc4353475"/>
+      <w:bookmarkStart w:id="3" w:name="_Toc4358099"/>
       <w:r>
         <w:lastRenderedPageBreak/>
         <w:t>Aufgaben</w:t>
       </w:r>
-      <w:bookmarkEnd w:id="2"/>
+      <w:bookmarkEnd w:id="3"/>
     </w:p>
     <w:tbl>
       <w:tblPr>
@@ -2031,21 +1998,7 @@
               <w:rPr>
                 <w:lang w:val="en-US"/>
               </w:rPr>
-              <w:t xml:space="preserve">Plan all necessary tasks based on </w:t>
-            </w:r>
-            <w:proofErr w:type="gramStart"/>
-            <w:r>
-              <w:rPr>
-                <w:lang w:val="en-US"/>
-              </w:rPr>
-              <w:t>three point</w:t>
-            </w:r>
-            <w:proofErr w:type="gramEnd"/>
-            <w:r>
-              <w:rPr>
-                <w:lang w:val="en-US"/>
-              </w:rPr>
-              <w:t xml:space="preserve"> estimates and monitor progress according to below requirements. </w:t>
+              <w:t xml:space="preserve">Plan all necessary tasks based on three point estimates and monitor progress according to below requirements. </w:t>
             </w:r>
           </w:p>
         </w:tc>
@@ -2091,105 +2044,7 @@
               <w:rPr>
                 <w:lang w:val="en-US"/>
               </w:rPr>
-              <w:t>Use the provided example data “</w:t>
-            </w:r>
-            <w:proofErr w:type="spellStart"/>
-            <w:r>
-              <w:rPr>
-                <w:lang w:val="en-US"/>
-              </w:rPr>
-              <w:t>curve.mat</w:t>
-            </w:r>
-            <w:proofErr w:type="spellEnd"/>
-            <w:r>
-              <w:rPr>
-                <w:lang w:val="en-US"/>
-              </w:rPr>
-              <w:t>” to calculate, display, and analyze curve radiuses for selected situations. It contains the wheel speeds (</w:t>
-            </w:r>
-            <w:proofErr w:type="spellStart"/>
-            <w:r>
-              <w:rPr>
-                <w:lang w:val="en-US"/>
-              </w:rPr>
-              <w:t>vfl</w:t>
-            </w:r>
-            <w:proofErr w:type="spellEnd"/>
-            <w:r>
-              <w:rPr>
-                <w:lang w:val="en-US"/>
-              </w:rPr>
-              <w:t xml:space="preserve">, </w:t>
-            </w:r>
-            <w:proofErr w:type="spellStart"/>
-            <w:r>
-              <w:rPr>
-                <w:lang w:val="en-US"/>
-              </w:rPr>
-              <w:t>vfr</w:t>
-            </w:r>
-            <w:proofErr w:type="spellEnd"/>
-            <w:r>
-              <w:rPr>
-                <w:lang w:val="en-US"/>
-              </w:rPr>
-              <w:t xml:space="preserve">, </w:t>
-            </w:r>
-            <w:proofErr w:type="spellStart"/>
-            <w:r>
-              <w:rPr>
-                <w:lang w:val="en-US"/>
-              </w:rPr>
-              <w:t>vrl</w:t>
-            </w:r>
-            <w:proofErr w:type="spellEnd"/>
-            <w:r>
-              <w:rPr>
-                <w:lang w:val="en-US"/>
-              </w:rPr>
-              <w:t xml:space="preserve">, </w:t>
-            </w:r>
-            <w:proofErr w:type="spellStart"/>
-            <w:r>
-              <w:rPr>
-                <w:lang w:val="en-US"/>
-              </w:rPr>
-              <w:t>vrr</w:t>
-            </w:r>
-            <w:proofErr w:type="spellEnd"/>
-            <w:r>
-              <w:rPr>
-                <w:lang w:val="en-US"/>
-              </w:rPr>
-              <w:t xml:space="preserve">) in [km/h] and the steering wheel signal </w:t>
-            </w:r>
-            <w:proofErr w:type="spellStart"/>
-            <w:r>
-              <w:rPr>
-                <w:lang w:val="en-US"/>
-              </w:rPr>
-              <w:t>sw</w:t>
-            </w:r>
-            <w:proofErr w:type="spellEnd"/>
-            <w:r>
-              <w:rPr>
-                <w:lang w:val="en-US"/>
-              </w:rPr>
-              <w:t xml:space="preserve"> (without direction) in [degree] with time base tv in [s], plus the corresponding lateral acceleration q in [g] (with different time base </w:t>
-            </w:r>
-            <w:proofErr w:type="spellStart"/>
-            <w:r>
-              <w:rPr>
-                <w:lang w:val="en-US"/>
-              </w:rPr>
-              <w:t>tq</w:t>
-            </w:r>
-            <w:proofErr w:type="spellEnd"/>
-            <w:r>
-              <w:rPr>
-                <w:lang w:val="en-US"/>
-              </w:rPr>
-              <w:t xml:space="preserve"> again in [s]). </w:t>
+              <w:t xml:space="preserve">Use the provided example data “curve.mat” to calculate, display, and analyze curve radiuses for selected situations. It contains the wheel speeds (vfl, vfr, vrl, vrr) in [km/h] and the steering wheel signal sw (without direction) in [degree] with time base tv in [s], plus the corresponding lateral acceleration q in [g] (with different time base tq again in [s]). </w:t>
             </w:r>
           </w:p>
         </w:tc>
@@ -2238,21 +2093,7 @@
               <w:rPr>
                 <w:lang w:val="en-US"/>
               </w:rPr>
-              <w:t>Create a Simulink model that calculates the driving distance for each wheel and analyze the provided “</w:t>
-            </w:r>
-            <w:proofErr w:type="spellStart"/>
-            <w:r>
-              <w:rPr>
-                <w:lang w:val="en-US"/>
-              </w:rPr>
-              <w:t>curve.mat</w:t>
-            </w:r>
-            <w:proofErr w:type="spellEnd"/>
-            <w:r>
-              <w:rPr>
-                <w:lang w:val="en-US"/>
-              </w:rPr>
-              <w:t xml:space="preserve">” data in this regard. Remember to analyze and document settings. Are there imbalances according to requirement R2? </w:t>
+              <w:t xml:space="preserve">Create a Simulink model that calculates the driving distance for each wheel and analyze the provided “curve.mat” data in this regard. Remember to analyze and document settings. Are there imbalances according to requirement R2? </w:t>
             </w:r>
           </w:p>
         </w:tc>
@@ -2298,21 +2139,7 @@
               <w:rPr>
                 <w:lang w:val="en-US"/>
               </w:rPr>
-              <w:t xml:space="preserve">Set-up a simple tire pressure </w:t>
-            </w:r>
-            <w:proofErr w:type="gramStart"/>
-            <w:r>
-              <w:rPr>
-                <w:lang w:val="en-US"/>
-              </w:rPr>
-              <w:t>monitor</w:t>
-            </w:r>
-            <w:proofErr w:type="gramEnd"/>
-            <w:r>
-              <w:rPr>
-                <w:lang w:val="en-US"/>
-              </w:rPr>
-              <w:t xml:space="preserve"> in Simulink that detects a deviation according to requirement R1 and R2 by observing driving distances of the individual wheels for straight driving i.e. driving without curves. </w:t>
+              <w:t xml:space="preserve">Set-up a simple tire pressure monitor in Simulink that detects a deviation according to requirement R1 and R2 by observing driving distances of the individual wheels for straight driving i.e. driving without curves. </w:t>
             </w:r>
           </w:p>
         </w:tc>
@@ -2361,49 +2188,7 @@
               <w:rPr>
                 <w:lang w:val="en-US"/>
               </w:rPr>
-              <w:t xml:space="preserve">Code, configure, and apply a simple “linear congruential” random number generator </w:t>
-            </w:r>
-            <w:proofErr w:type="gramStart"/>
-            <w:r>
-              <w:rPr>
-                <w:lang w:val="en-US"/>
-              </w:rPr>
-              <w:t>like  X</w:t>
-            </w:r>
-            <w:proofErr w:type="gramEnd"/>
-            <w:r>
-              <w:rPr>
-                <w:lang w:val="en-US"/>
-              </w:rPr>
-              <w:t>(</w:t>
-            </w:r>
-            <w:proofErr w:type="spellStart"/>
-            <w:r>
-              <w:rPr>
-                <w:lang w:val="en-US"/>
-              </w:rPr>
-              <w:t>i</w:t>
-            </w:r>
-            <w:proofErr w:type="spellEnd"/>
-            <w:r>
-              <w:rPr>
-                <w:lang w:val="en-US"/>
-              </w:rPr>
-              <w:t>) = (a * X(i-1) + c) mod m with suitable parameters a, c, and m to test the tire pressure monitoring without the provided “</w:t>
-            </w:r>
-            <w:proofErr w:type="spellStart"/>
-            <w:r>
-              <w:rPr>
-                <w:lang w:val="en-US"/>
-              </w:rPr>
-              <w:t>curve.mat</w:t>
-            </w:r>
-            <w:proofErr w:type="spellEnd"/>
-            <w:r>
-              <w:rPr>
-                <w:lang w:val="en-US"/>
-              </w:rPr>
-              <w:t xml:space="preserve">” data.  </w:t>
+              <w:t xml:space="preserve">Code, configure, and apply a simple “linear congruential” random number generator like  X(i) = (a * X(i-1) + c) mod m with suitable parameters a, c, and m to test the tire pressure monitoring without the provided “curve.mat” data.  </w:t>
             </w:r>
           </w:p>
         </w:tc>
@@ -2761,77 +2546,8 @@
               </w:rPr>
               <w:t xml:space="preserve">Which parts of the implementation shall change in order to support such a feature? </w:t>
             </w:r>
-            <w:proofErr w:type="spellStart"/>
-            <w:r>
-              <w:t>How</w:t>
-            </w:r>
-            <w:proofErr w:type="spellEnd"/>
-            <w:r>
-              <w:t xml:space="preserve"> </w:t>
-            </w:r>
-            <w:proofErr w:type="spellStart"/>
-            <w:r>
-              <w:t>long</w:t>
-            </w:r>
-            <w:proofErr w:type="spellEnd"/>
-            <w:r>
-              <w:t xml:space="preserve"> </w:t>
-            </w:r>
-            <w:proofErr w:type="spellStart"/>
-            <w:r>
-              <w:t>does</w:t>
-            </w:r>
-            <w:proofErr w:type="spellEnd"/>
-            <w:r>
-              <w:t xml:space="preserve"> </w:t>
-            </w:r>
-            <w:proofErr w:type="spellStart"/>
-            <w:r>
-              <w:t>one</w:t>
-            </w:r>
-            <w:proofErr w:type="spellEnd"/>
-            <w:r>
-              <w:t xml:space="preserve"> </w:t>
-            </w:r>
-            <w:proofErr w:type="spellStart"/>
-            <w:r>
-              <w:t>need</w:t>
-            </w:r>
-            <w:proofErr w:type="spellEnd"/>
-            <w:r>
-              <w:t xml:space="preserve"> </w:t>
-            </w:r>
-            <w:proofErr w:type="spellStart"/>
-            <w:r>
-              <w:t>to</w:t>
-            </w:r>
-            <w:proofErr w:type="spellEnd"/>
-            <w:r>
-              <w:t xml:space="preserve"> </w:t>
-            </w:r>
-            <w:proofErr w:type="spellStart"/>
-            <w:r>
-              <w:t>drive</w:t>
-            </w:r>
-            <w:proofErr w:type="spellEnd"/>
-            <w:r>
-              <w:t xml:space="preserve"> </w:t>
-            </w:r>
-            <w:proofErr w:type="spellStart"/>
-            <w:r>
-              <w:t>for</w:t>
-            </w:r>
-            <w:proofErr w:type="spellEnd"/>
-            <w:r>
-              <w:t xml:space="preserve"> </w:t>
-            </w:r>
-            <w:proofErr w:type="spellStart"/>
-            <w:r>
-              <w:t>calibration</w:t>
-            </w:r>
-            <w:proofErr w:type="spellEnd"/>
-            <w:r>
-              <w:t xml:space="preserve">? </w:t>
+            <w:r>
+              <w:t xml:space="preserve">How long does one need to drive for calibration? </w:t>
             </w:r>
           </w:p>
         </w:tc>
@@ -2956,7 +2672,7 @@
       <w:pPr>
         <w:pStyle w:val="berschrift2"/>
       </w:pPr>
-      <w:bookmarkStart w:id="3" w:name="_Toc4353476"/>
+      <w:bookmarkStart w:id="4" w:name="_Toc4358100"/>
       <w:r>
         <w:lastRenderedPageBreak/>
         <w:t xml:space="preserve">Implementierung </w:t>
@@ -2967,18 +2683,18 @@
       <w:r>
         <w:t xml:space="preserve"> Aufgaben</w:t>
       </w:r>
-      <w:bookmarkEnd w:id="3"/>
+      <w:bookmarkEnd w:id="4"/>
     </w:p>
     <w:p/>
     <w:p>
       <w:pPr>
         <w:pStyle w:val="berschrift3"/>
       </w:pPr>
-      <w:bookmarkStart w:id="4" w:name="_Toc4353477"/>
+      <w:bookmarkStart w:id="5" w:name="_Toc4358101"/>
       <w:r>
         <w:t>Aufgabe D1</w:t>
       </w:r>
-      <w:bookmarkEnd w:id="4"/>
+      <w:bookmarkEnd w:id="5"/>
     </w:p>
     <w:p>
       <w:r>
@@ -3014,61 +2730,22 @@
         <w:t xml:space="preserve">(Anzahl = N) </w:t>
       </w:r>
       <w:r>
-        <w:t>jeweils die Zeit für den best-</w:t>
-      </w:r>
-      <w:proofErr w:type="spellStart"/>
-      <w:r>
-        <w:t>case</w:t>
-      </w:r>
-      <w:proofErr w:type="spellEnd"/>
-      <w:r>
-        <w:t xml:space="preserve"> (</w:t>
-      </w:r>
-      <w:proofErr w:type="spellStart"/>
-      <w:r>
-        <w:t>bc</w:t>
-      </w:r>
-      <w:proofErr w:type="spellEnd"/>
-      <w:r>
-        <w:t>)</w:t>
-      </w:r>
-      <w:r>
-        <w:t xml:space="preserve">, den </w:t>
-      </w:r>
-      <w:proofErr w:type="spellStart"/>
-      <w:r>
-        <w:t>worst-case</w:t>
-      </w:r>
-      <w:proofErr w:type="spellEnd"/>
-      <w:r>
-        <w:t xml:space="preserve"> (</w:t>
-      </w:r>
-      <w:proofErr w:type="spellStart"/>
-      <w:r>
-        <w:t>wc</w:t>
-      </w:r>
-      <w:proofErr w:type="spellEnd"/>
-      <w:r>
-        <w:t>)</w:t>
-      </w:r>
-      <w:r>
-        <w:t xml:space="preserve"> und den </w:t>
-      </w:r>
-      <w:proofErr w:type="spellStart"/>
-      <w:r>
-        <w:t>likely-case</w:t>
-      </w:r>
-      <w:proofErr w:type="spellEnd"/>
-      <w:r>
-        <w:t xml:space="preserve"> (</w:t>
-      </w:r>
-      <w:proofErr w:type="spellStart"/>
-      <w:r>
-        <w:t>lc</w:t>
-      </w:r>
-      <w:proofErr w:type="spellEnd"/>
-      <w:r>
-        <w:t>)</w:t>
+        <w:t>jeweils die Zeit für den best-case</w:t>
+      </w:r>
+      <w:r>
+        <w:t xml:space="preserve"> (bc)</w:t>
+      </w:r>
+      <w:r>
+        <w:t>, den worst-case</w:t>
+      </w:r>
+      <w:r>
+        <w:t xml:space="preserve"> (wc)</w:t>
+      </w:r>
+      <w:r>
+        <w:t xml:space="preserve"> und den likely-case</w:t>
+      </w:r>
+      <w:r>
+        <w:t xml:space="preserve"> (lc)</w:t>
       </w:r>
       <w:r>
         <w:t xml:space="preserve"> an. </w:t>
@@ -3492,7 +3169,7 @@
                     <pic:cNvPicPr/>
                   </pic:nvPicPr>
                   <pic:blipFill>
-                    <a:blip r:embed="rId7"/>
+                    <a:blip r:embed="rId9"/>
                     <a:stretch>
                       <a:fillRect/>
                     </a:stretch>
@@ -3536,6 +3213,9 @@
         <w:t>1</w:t>
       </w:r>
       <w:r>
+        <w:rPr>
+          <w:noProof/>
+        </w:rPr>
         <w:fldChar w:fldCharType="end"/>
       </w:r>
       <w:r>
@@ -3551,12 +3231,12 @@
       <w:pPr>
         <w:pStyle w:val="berschrift3"/>
       </w:pPr>
-      <w:bookmarkStart w:id="5" w:name="_Toc4353478"/>
+      <w:bookmarkStart w:id="6" w:name="_Toc4358102"/>
       <w:r>
         <w:lastRenderedPageBreak/>
         <w:t>Aufgabe D2</w:t>
       </w:r>
-      <w:bookmarkEnd w:id="5"/>
+      <w:bookmarkEnd w:id="6"/>
     </w:p>
     <w:p>
       <w:r>
@@ -3569,52 +3249,20 @@
         <w:t xml:space="preserve">aten für das </w:t>
       </w:r>
       <w:r>
-        <w:t xml:space="preserve">Reifendruckmodell in die aktuelle </w:t>
-      </w:r>
-      <w:proofErr w:type="spellStart"/>
-      <w:r>
-        <w:t>Matlab</w:t>
-      </w:r>
-      <w:proofErr w:type="spellEnd"/>
-      <w:r>
-        <w:t xml:space="preserve">-Umgebung laden zu können, muss der Befehl </w:t>
-      </w:r>
-      <w:proofErr w:type="spellStart"/>
+        <w:t xml:space="preserve">Reifendruckmodell in die aktuelle Matlab-Umgebung laden zu können, muss der Befehl </w:t>
+      </w:r>
       <w:r>
         <w:rPr>
           <w:i/>
         </w:rPr>
-        <w:t>load</w:t>
-      </w:r>
-      <w:proofErr w:type="spellEnd"/>
-      <w:r>
-        <w:rPr>
-          <w:i/>
-        </w:rPr>
-        <w:t>(</w:t>
+        <w:t>load(</w:t>
       </w:r>
       <w:r>
         <w:rPr>
           <w:i/>
           <w:color w:val="A020F0"/>
         </w:rPr>
-        <w:t>'</w:t>
-      </w:r>
-      <w:proofErr w:type="spellStart"/>
-      <w:r>
-        <w:rPr>
-          <w:i/>
-          <w:color w:val="A020F0"/>
-        </w:rPr>
-        <w:t>curve.mat</w:t>
-      </w:r>
-      <w:proofErr w:type="spellEnd"/>
-      <w:r>
-        <w:rPr>
-          <w:i/>
-          <w:color w:val="A020F0"/>
-        </w:rPr>
-        <w:t>'</w:t>
+        <w:t>'curve.mat'</w:t>
       </w:r>
       <w:r>
         <w:rPr>
@@ -3648,216 +3296,6 @@
             <wp:extent cx="2847975" cy="509394"/>
             <wp:effectExtent l="0" t="0" r="0" b="0"/>
             <wp:docPr id="3" name="Grafik 3"/>
-            <wp:cNvGraphicFramePr>
-              <a:graphicFrameLocks xmlns:a="http://schemas.openxmlformats.org/drawingml/2006/main" noChangeAspect="1"/>
-            </wp:cNvGraphicFramePr>
-            <a:graphic xmlns:a="http://schemas.openxmlformats.org/drawingml/2006/main">
-              <a:graphicData uri="http://schemas.openxmlformats.org/drawingml/2006/picture">
-                <pic:pic xmlns:pic="http://schemas.openxmlformats.org/drawingml/2006/picture">
-                  <pic:nvPicPr>
-                    <pic:cNvPr id="1" name=""/>
-                    <pic:cNvPicPr/>
-                  </pic:nvPicPr>
-                  <pic:blipFill>
-                    <a:blip r:embed="rId8"/>
-                    <a:stretch>
-                      <a:fillRect/>
-                    </a:stretch>
-                  </pic:blipFill>
-                  <pic:spPr>
-                    <a:xfrm>
-                      <a:off x="0" y="0"/>
-                      <a:ext cx="2910888" cy="520647"/>
-                    </a:xfrm>
-                    <a:prstGeom prst="rect">
-                      <a:avLst/>
-                    </a:prstGeom>
-                  </pic:spPr>
-                </pic:pic>
-              </a:graphicData>
-            </a:graphic>
-          </wp:inline>
-        </w:drawing>
-      </w:r>
-    </w:p>
-    <w:p>
-      <w:pPr>
-        <w:pStyle w:val="Beschriftung"/>
-      </w:pPr>
-      <w:r>
-        <w:t xml:space="preserve">Abbildung </w:t>
-      </w:r>
-      <w:r>
-        <w:fldChar w:fldCharType="begin"/>
-      </w:r>
-      <w:r>
-        <w:instrText xml:space="preserve"> SEQ Abbildung \* ARABIC </w:instrText>
-      </w:r>
-      <w:r>
-        <w:fldChar w:fldCharType="separate"/>
-      </w:r>
-      <w:r>
-        <w:rPr>
-          <w:noProof/>
-        </w:rPr>
-        <w:t>2</w:t>
-      </w:r>
-      <w:r>
-        <w:fldChar w:fldCharType="end"/>
-      </w:r>
-      <w:r>
-        <w:t xml:space="preserve"> - Berechnung des Kurvenradius</w:t>
-      </w:r>
-    </w:p>
-    <w:p>
-      <w:r>
-        <w:t>Anschließend werden alle vorhandenen Daten visualisiert, woraus sich die Graphen der Abbildung 3 ergeben.</w:t>
-      </w:r>
-    </w:p>
-    <w:p/>
-    <w:p>
-      <w:pPr>
-        <w:keepNext/>
-      </w:pPr>
-      <w:r>
-        <w:rPr>
-          <w:noProof/>
-        </w:rPr>
-        <w:drawing>
-          <wp:inline distT="0" distB="0" distL="0" distR="0" wp14:anchorId="276B83EB" wp14:editId="0E691AF6">
-            <wp:extent cx="5756910" cy="4363720"/>
-            <wp:effectExtent l="0" t="0" r="0" b="5080"/>
-            <wp:docPr id="4" name="Grafik 4"/>
-            <wp:cNvGraphicFramePr>
-              <a:graphicFrameLocks xmlns:a="http://schemas.openxmlformats.org/drawingml/2006/main" noChangeAspect="1"/>
-            </wp:cNvGraphicFramePr>
-            <a:graphic xmlns:a="http://schemas.openxmlformats.org/drawingml/2006/main">
-              <a:graphicData uri="http://schemas.openxmlformats.org/drawingml/2006/picture">
-                <pic:pic xmlns:pic="http://schemas.openxmlformats.org/drawingml/2006/picture">
-                  <pic:nvPicPr>
-                    <pic:cNvPr id="1" name=""/>
-                    <pic:cNvPicPr/>
-                  </pic:nvPicPr>
-                  <pic:blipFill>
-                    <a:blip r:embed="rId9"/>
-                    <a:stretch>
-                      <a:fillRect/>
-                    </a:stretch>
-                  </pic:blipFill>
-                  <pic:spPr>
-                    <a:xfrm>
-                      <a:off x="0" y="0"/>
-                      <a:ext cx="5756910" cy="4363720"/>
-                    </a:xfrm>
-                    <a:prstGeom prst="rect">
-                      <a:avLst/>
-                    </a:prstGeom>
-                  </pic:spPr>
-                </pic:pic>
-              </a:graphicData>
-            </a:graphic>
-          </wp:inline>
-        </w:drawing>
-      </w:r>
-    </w:p>
-    <w:p>
-      <w:pPr>
-        <w:pStyle w:val="Beschriftung"/>
-      </w:pPr>
-      <w:r>
-        <w:t xml:space="preserve">Abbildung </w:t>
-      </w:r>
-      <w:r>
-        <w:fldChar w:fldCharType="begin"/>
-      </w:r>
-      <w:r>
-        <w:instrText xml:space="preserve"> SEQ Abbildung \* ARABIC </w:instrText>
-      </w:r>
-      <w:r>
-        <w:fldChar w:fldCharType="separate"/>
-      </w:r>
-      <w:r>
-        <w:rPr>
-          <w:noProof/>
-        </w:rPr>
-        <w:t>3</w:t>
-      </w:r>
-      <w:r>
-        <w:fldChar w:fldCharType="end"/>
-      </w:r>
-      <w:r>
-        <w:t xml:space="preserve"> - Visualisierung der beispielhaften Fahrdaten</w:t>
-      </w:r>
-    </w:p>
-    <w:p>
-      <w:r>
-        <w:t xml:space="preserve">Die Visualisierungen des </w:t>
-      </w:r>
-      <w:proofErr w:type="spellStart"/>
-      <w:r>
-        <w:t>Kurvenradiuses</w:t>
-      </w:r>
-      <w:proofErr w:type="spellEnd"/>
-      <w:r>
-        <w:t xml:space="preserve"> sowie der lateralen Beschleunigung lassen deuten, dass es sich keinesfalls um eine gerade Strecke handeln kann.</w:t>
-      </w:r>
-    </w:p>
-    <w:p>
-      <w:r>
-        <w:br w:type="page"/>
-      </w:r>
-    </w:p>
-    <w:p>
-      <w:pPr>
-        <w:pStyle w:val="berschrift3"/>
-      </w:pPr>
-      <w:bookmarkStart w:id="6" w:name="_Toc4353479"/>
-      <w:r>
-        <w:lastRenderedPageBreak/>
-        <w:t>Aufgabe</w:t>
-      </w:r>
-      <w:r>
-        <w:t>n</w:t>
-      </w:r>
-      <w:r>
-        <w:t xml:space="preserve"> </w:t>
-      </w:r>
-      <w:r>
-        <w:t>D</w:t>
-      </w:r>
-      <w:r>
-        <w:t>3</w:t>
-      </w:r>
-      <w:r>
-        <w:t xml:space="preserve"> und D4</w:t>
-      </w:r>
-      <w:bookmarkEnd w:id="6"/>
-    </w:p>
-    <w:p/>
-    <w:p>
-      <w:r>
-        <w:t xml:space="preserve">Das Simulink Modell, um die </w:t>
-      </w:r>
-      <w:r>
-        <w:t>beispielhaften Fahrdaten zur Berechnung der Fahrdistanzen der einzelnen Räder sowie deren Abweichungen nach der Anforderung R2 zu berechnen, ist in der Abbildung 4 ersichtlich. Hierbei werden die jeweiligen Geschwindigkeiten zuerst von der Einheit km/h in die Einheit m/s umgerechnet und anschließend integriert, um die Fahrdistanz zu erhalten.</w:t>
-      </w:r>
-      <w:r>
-        <w:t xml:space="preserve"> </w:t>
-      </w:r>
-    </w:p>
-    <w:p>
-      <w:pPr>
-        <w:keepNext/>
-      </w:pPr>
-      <w:r>
-        <w:rPr>
-          <w:noProof/>
-        </w:rPr>
-        <w:drawing>
-          <wp:inline distT="0" distB="0" distL="0" distR="0" wp14:anchorId="62566AAD" wp14:editId="178EF81C">
-            <wp:extent cx="5756910" cy="2499360"/>
-            <wp:effectExtent l="0" t="0" r="0" b="2540"/>
-            <wp:docPr id="5" name="Grafik 5"/>
             <wp:cNvGraphicFramePr>
               <a:graphicFrameLocks xmlns:a="http://schemas.openxmlformats.org/drawingml/2006/main" noChangeAspect="1"/>
             </wp:cNvGraphicFramePr>
@@ -3877,7 +3315,7 @@
                   <pic:spPr>
                     <a:xfrm>
                       <a:off x="0" y="0"/>
-                      <a:ext cx="5756910" cy="2499360"/>
+                      <a:ext cx="2910888" cy="520647"/>
                     </a:xfrm>
                     <a:prstGeom prst="rect">
                       <a:avLst/>
@@ -3910,44 +3348,24 @@
         <w:rPr>
           <w:noProof/>
         </w:rPr>
-        <w:t>4</w:t>
-      </w:r>
-      <w:r>
+        <w:t>2</w:t>
+      </w:r>
+      <w:r>
+        <w:rPr>
+          <w:noProof/>
+        </w:rPr>
         <w:fldChar w:fldCharType="end"/>
       </w:r>
       <w:r>
-        <w:t xml:space="preserve"> - Simulink Modell zur Analyse der Fahrdistanzen und derer Abweichungen</w:t>
-      </w:r>
-    </w:p>
-    <w:p>
-      <w:r>
-        <w:t xml:space="preserve">Damit etwaige Abweichungen erkannt werden können, muss der Durchschnitt der Fahrdistanzen berechnet werden, um diesen als Referenzwert zu nehmen. </w:t>
-      </w:r>
-    </w:p>
-    <w:p>
-      <w:r>
-        <w:t xml:space="preserve">Zur Erkennung der Abweichungen </w:t>
-      </w:r>
-      <w:r>
-        <w:t>der Fahrdistanzen wird das in der Abbildung 5 ersichtliche Subsystem „</w:t>
-      </w:r>
-      <w:proofErr w:type="spellStart"/>
-      <w:r>
-        <w:t>DeviationDetection</w:t>
-      </w:r>
-      <w:proofErr w:type="spellEnd"/>
-      <w:r>
-        <w:t>“ verwendet.</w:t>
-      </w:r>
-      <w:r>
-        <w:t xml:space="preserve"> </w:t>
-      </w:r>
-    </w:p>
-    <w:p>
-      <w:r>
-        <w:t>Die Toleranzschwelle beträgt nach der Anforderung R2 0,5%.</w:t>
-      </w:r>
-    </w:p>
+        <w:t xml:space="preserve"> - Berechnung des Kurvenradius</w:t>
+      </w:r>
+    </w:p>
+    <w:p>
+      <w:r>
+        <w:t>Anschließend werden alle vorhandenen Daten visualisiert, woraus sich die Graphen der Abbildung 3 ergeben.</w:t>
+      </w:r>
+    </w:p>
+    <w:p/>
     <w:p>
       <w:pPr>
         <w:keepNext/>
@@ -3957,10 +3375,10 @@
           <w:noProof/>
         </w:rPr>
         <w:drawing>
-          <wp:inline distT="0" distB="0" distL="0" distR="0" wp14:anchorId="33B45A8D" wp14:editId="42887F9F">
-            <wp:extent cx="4811842" cy="3174988"/>
-            <wp:effectExtent l="0" t="0" r="1905" b="635"/>
-            <wp:docPr id="6" name="Grafik 6"/>
+          <wp:inline distT="0" distB="0" distL="0" distR="0" wp14:anchorId="276B83EB" wp14:editId="0E691AF6">
+            <wp:extent cx="5756910" cy="4363720"/>
+            <wp:effectExtent l="0" t="0" r="0" b="5080"/>
+            <wp:docPr id="4" name="Grafik 4"/>
             <wp:cNvGraphicFramePr>
               <a:graphicFrameLocks xmlns:a="http://schemas.openxmlformats.org/drawingml/2006/main" noChangeAspect="1"/>
             </wp:cNvGraphicFramePr>
@@ -3980,7 +3398,7 @@
                   <pic:spPr>
                     <a:xfrm>
                       <a:off x="0" y="0"/>
-                      <a:ext cx="4852223" cy="3201632"/>
+                      <a:ext cx="5756910" cy="4363720"/>
                     </a:xfrm>
                     <a:prstGeom prst="rect">
                       <a:avLst/>
@@ -4013,13 +3431,21 @@
         <w:rPr>
           <w:noProof/>
         </w:rPr>
-        <w:t>5</w:t>
-      </w:r>
-      <w:r>
+        <w:t>3</w:t>
+      </w:r>
+      <w:r>
+        <w:rPr>
+          <w:noProof/>
+        </w:rPr>
         <w:fldChar w:fldCharType="end"/>
       </w:r>
       <w:r>
-        <w:t xml:space="preserve"> - Simulink Subsystem zur Erkennung von Abweichungen</w:t>
+        <w:t xml:space="preserve"> - Visualisierung der beispielhaften Fahrdaten</w:t>
+      </w:r>
+    </w:p>
+    <w:p>
+      <w:r>
+        <w:t>Die Visualisierungen des Kurvenradiuses sowie der lateralen Beschleunigung lassen deuten, dass es sich keinesfalls um eine gerade Strecke handeln kann.</w:t>
       </w:r>
     </w:p>
     <w:p>
@@ -4028,35 +3454,41 @@
       </w:r>
     </w:p>
     <w:p>
+      <w:pPr>
+        <w:pStyle w:val="berschrift3"/>
+      </w:pPr>
+      <w:bookmarkStart w:id="7" w:name="_Toc4358103"/>
       <w:r>
         <w:lastRenderedPageBreak/>
-        <w:t xml:space="preserve">Führt man dieses Modell aus, so ergibt sich im unteren </w:t>
-      </w:r>
-      <w:r>
-        <w:t>Oszilloskop</w:t>
-      </w:r>
-      <w:r>
-        <w:t xml:space="preserve"> das </w:t>
-      </w:r>
-      <w:r>
-        <w:t xml:space="preserve">binäre </w:t>
-      </w:r>
-      <w:r>
-        <w:t xml:space="preserve">Signal aus der Abbildung </w:t>
-      </w:r>
-      <w:r>
-        <w:t>6</w:t>
-      </w:r>
-      <w:r>
-        <w:t>.</w:t>
-      </w:r>
-      <w:r>
-        <w:t xml:space="preserve"> Eine binäre 1 bedeutet eine Abweichung trotz der Toleranzschwelle.</w:t>
-      </w:r>
-    </w:p>
-    <w:p>
-      <w:r>
-        <w:t>Hierbei wurde eine Simulationszeit von 1000s gewählt, da dies alle Datensätze der beispielhaften Fahrdaten umfasst.</w:t>
+        <w:t>Aufgabe</w:t>
+      </w:r>
+      <w:r>
+        <w:t>n</w:t>
+      </w:r>
+      <w:r>
+        <w:t xml:space="preserve"> </w:t>
+      </w:r>
+      <w:r>
+        <w:t>D</w:t>
+      </w:r>
+      <w:r>
+        <w:t>3</w:t>
+      </w:r>
+      <w:r>
+        <w:t xml:space="preserve"> und D4</w:t>
+      </w:r>
+      <w:bookmarkEnd w:id="7"/>
+    </w:p>
+    <w:p/>
+    <w:p>
+      <w:r>
+        <w:t xml:space="preserve">Das Simulink Modell, um die </w:t>
+      </w:r>
+      <w:r>
+        <w:t>beispielhaften Fahrdaten zur Berechnung der Fahrdistanzen der einzelnen Räder sowie deren Abweichungen nach der Anforderung R2 zu berechnen, ist in der Abbildung 4 ersichtlich. Hierbei werden die jeweiligen Geschwindigkeiten zuerst von der Einheit km/h in die Einheit m/s umgerechnet und anschließend integriert, um die Fahrdistanz zu erhalten.</w:t>
+      </w:r>
+      <w:r>
+        <w:t xml:space="preserve"> </w:t>
       </w:r>
     </w:p>
     <w:p>
@@ -4068,10 +3500,10 @@
           <w:noProof/>
         </w:rPr>
         <w:drawing>
-          <wp:inline distT="0" distB="0" distL="0" distR="0" wp14:anchorId="37E43C13" wp14:editId="47EBA667">
-            <wp:extent cx="5756910" cy="2913380"/>
-            <wp:effectExtent l="0" t="0" r="0" b="0"/>
-            <wp:docPr id="7" name="Grafik 7"/>
+          <wp:inline distT="0" distB="0" distL="0" distR="0" wp14:anchorId="62566AAD" wp14:editId="178EF81C">
+            <wp:extent cx="5756910" cy="2499360"/>
+            <wp:effectExtent l="0" t="0" r="0" b="2540"/>
+            <wp:docPr id="5" name="Grafik 5"/>
             <wp:cNvGraphicFramePr>
               <a:graphicFrameLocks xmlns:a="http://schemas.openxmlformats.org/drawingml/2006/main" noChangeAspect="1"/>
             </wp:cNvGraphicFramePr>
@@ -4091,7 +3523,7 @@
                   <pic:spPr>
                     <a:xfrm>
                       <a:off x="0" y="0"/>
-                      <a:ext cx="5756910" cy="2913380"/>
+                      <a:ext cx="5756910" cy="2499360"/>
                     </a:xfrm>
                     <a:prstGeom prst="rect">
                       <a:avLst/>
@@ -4124,64 +3556,40 @@
         <w:rPr>
           <w:noProof/>
         </w:rPr>
-        <w:t>6</w:t>
-      </w:r>
-      <w:r>
+        <w:t>4</w:t>
+      </w:r>
+      <w:r>
+        <w:rPr>
+          <w:noProof/>
+        </w:rPr>
         <w:fldChar w:fldCharType="end"/>
       </w:r>
       <w:r>
-        <w:t xml:space="preserve"> - Das Oszilloskop zeigt etwaige Abweichungen der Fahrdistanzen an</w:t>
-      </w:r>
-    </w:p>
-    <w:p>
-      <w:r>
-        <w:t>Es lässt sich erkennen, dass es zum Anfang der Analyse teilweise Ausschläge gibt, da sich das Modell erst „kalibrieren“ muss. Dies liegt daran, dass die integrierten Fahrdistanzen zu Beginn wenig Aussagekraft besitzen.</w:t>
-      </w:r>
-    </w:p>
-    <w:p/>
-    <w:p>
-      <w:r>
-        <w:br w:type="page"/>
-      </w:r>
-    </w:p>
-    <w:p>
-      <w:pPr>
-        <w:pStyle w:val="berschrift3"/>
-      </w:pPr>
-      <w:bookmarkStart w:id="7" w:name="_Toc4353480"/>
-      <w:r>
-        <w:lastRenderedPageBreak/>
-        <w:t>Aufgabe</w:t>
-      </w:r>
-      <w:r>
-        <w:t>n</w:t>
-      </w:r>
-      <w:r>
-        <w:t xml:space="preserve"> D5</w:t>
-      </w:r>
-      <w:r>
-        <w:t xml:space="preserve"> und D6</w:t>
-      </w:r>
-      <w:bookmarkEnd w:id="7"/>
-    </w:p>
-    <w:p>
-      <w:r>
-        <w:t xml:space="preserve">Der </w:t>
-      </w:r>
-      <w:r>
-        <w:t xml:space="preserve">implementierte, </w:t>
-      </w:r>
-      <w:r>
-        <w:t xml:space="preserve">linear kongruente Zufallszahlengenerator </w:t>
-      </w:r>
-      <w:r>
-        <w:t>ist in der Abbildung 7 zu sehen.</w:t>
+        <w:t xml:space="preserve"> - Simulink Modell zur Analyse der Fahrdistanzen und derer Abweichungen</w:t>
+      </w:r>
+    </w:p>
+    <w:p>
+      <w:r>
+        <w:t xml:space="preserve">Damit etwaige Abweichungen erkannt werden können, muss der Durchschnitt der Fahrdistanzen berechnet werden, um diesen als Referenzwert zu nehmen. </w:t>
+      </w:r>
+    </w:p>
+    <w:p>
+      <w:r>
+        <w:t xml:space="preserve">Zur Erkennung der Abweichungen </w:t>
+      </w:r>
+      <w:r>
+        <w:t>der Fahrdistanzen wird das in der Abbildung 5 ersichtliche Subsystem „DeviationDetection“ verwendet.</w:t>
       </w:r>
       <w:r>
         <w:t xml:space="preserve"> </w:t>
       </w:r>
     </w:p>
     <w:p>
+      <w:r>
+        <w:t>Die Toleranzschwelle beträgt nach der Anforderung R2 0,5%.</w:t>
+      </w:r>
+    </w:p>
+    <w:p>
       <w:pPr>
         <w:keepNext/>
       </w:pPr>
@@ -4190,10 +3598,10 @@
           <w:noProof/>
         </w:rPr>
         <w:drawing>
-          <wp:inline distT="0" distB="0" distL="0" distR="0" wp14:anchorId="5AC21086" wp14:editId="173C33B9">
-            <wp:extent cx="3215390" cy="1155852"/>
-            <wp:effectExtent l="0" t="0" r="0" b="0"/>
-            <wp:docPr id="8" name="Grafik 8"/>
+          <wp:inline distT="0" distB="0" distL="0" distR="0" wp14:anchorId="33B45A8D" wp14:editId="42887F9F">
+            <wp:extent cx="4811842" cy="3174988"/>
+            <wp:effectExtent l="0" t="0" r="1905" b="635"/>
+            <wp:docPr id="6" name="Grafik 6"/>
             <wp:cNvGraphicFramePr>
               <a:graphicFrameLocks xmlns:a="http://schemas.openxmlformats.org/drawingml/2006/main" noChangeAspect="1"/>
             </wp:cNvGraphicFramePr>
@@ -4213,7 +3621,7 @@
                   <pic:spPr>
                     <a:xfrm>
                       <a:off x="0" y="0"/>
-                      <a:ext cx="3239453" cy="1164502"/>
+                      <a:ext cx="4852223" cy="3201632"/>
                     </a:xfrm>
                     <a:prstGeom prst="rect">
                       <a:avLst/>
@@ -4246,23 +3654,53 @@
         <w:rPr>
           <w:noProof/>
         </w:rPr>
-        <w:t>7</w:t>
-      </w:r>
-      <w:r>
+        <w:t>5</w:t>
+      </w:r>
+      <w:r>
+        <w:rPr>
+          <w:noProof/>
+        </w:rPr>
         <w:fldChar w:fldCharType="end"/>
       </w:r>
       <w:r>
-        <w:t xml:space="preserve"> - Zufallszahlengenerator als Simulink Modell</w:t>
-      </w:r>
-    </w:p>
-    <w:p>
-      <w:r>
-        <w:t>Als Parameterwerte wurden a=15, c=26 und m=28 für Räder mit korrektem Reifendruck und a=15, c=27 und m=27 für Räder mit abweichendem Reifendruck gewählt.</w:t>
-      </w:r>
-    </w:p>
-    <w:p>
-      <w:r>
-        <w:t>Analog zu den Aufgaben D3 und D4 wurde das in der Abbildung 8 ersichtliche Simulink Modell implementiert, um den Reifendruckmonitor durch Zufallszahlen zu testen.</w:t>
+        <w:t xml:space="preserve"> - Simulink Subsystem zur Erkennung von Abweichungen</w:t>
+      </w:r>
+    </w:p>
+    <w:p>
+      <w:r>
+        <w:br w:type="page"/>
+      </w:r>
+    </w:p>
+    <w:p>
+      <w:r>
+        <w:lastRenderedPageBreak/>
+        <w:t xml:space="preserve">Führt man dieses Modell aus, so ergibt sich im unteren </w:t>
+      </w:r>
+      <w:r>
+        <w:t>Oszilloskop</w:t>
+      </w:r>
+      <w:r>
+        <w:t xml:space="preserve"> das </w:t>
+      </w:r>
+      <w:r>
+        <w:t xml:space="preserve">binäre </w:t>
+      </w:r>
+      <w:r>
+        <w:t xml:space="preserve">Signal aus der Abbildung </w:t>
+      </w:r>
+      <w:r>
+        <w:t>6</w:t>
+      </w:r>
+      <w:r>
+        <w:t>.</w:t>
+      </w:r>
+      <w:r>
+        <w:t xml:space="preserve"> Eine binäre 1 bedeutet eine Abweichung trotz der Toleranzschwelle.</w:t>
+      </w:r>
+    </w:p>
+    <w:p>
+      <w:r>
+        <w:t>Hierbei wurde eine Simulationszeit von 1000s gewählt, da dies alle Datensätze der beispielhaften Fahrdaten umfasst.</w:t>
       </w:r>
     </w:p>
     <w:p>
@@ -4274,10 +3712,10 @@
           <w:noProof/>
         </w:rPr>
         <w:drawing>
-          <wp:inline distT="0" distB="0" distL="0" distR="0" wp14:anchorId="340CB3EE" wp14:editId="479207A2">
-            <wp:extent cx="5756910" cy="2515870"/>
+          <wp:inline distT="0" distB="0" distL="0" distR="0" wp14:anchorId="37E43C13" wp14:editId="47EBA667">
+            <wp:extent cx="5756910" cy="2913380"/>
             <wp:effectExtent l="0" t="0" r="0" b="0"/>
-            <wp:docPr id="9" name="Grafik 9"/>
+            <wp:docPr id="7" name="Grafik 7"/>
             <wp:cNvGraphicFramePr>
               <a:graphicFrameLocks xmlns:a="http://schemas.openxmlformats.org/drawingml/2006/main" noChangeAspect="1"/>
             </wp:cNvGraphicFramePr>
@@ -4297,7 +3735,7 @@
                   <pic:spPr>
                     <a:xfrm>
                       <a:off x="0" y="0"/>
-                      <a:ext cx="5756910" cy="2515870"/>
+                      <a:ext cx="5756910" cy="2913380"/>
                     </a:xfrm>
                     <a:prstGeom prst="rect">
                       <a:avLst/>
@@ -4330,29 +3768,64 @@
         <w:rPr>
           <w:noProof/>
         </w:rPr>
-        <w:t>8</w:t>
-      </w:r>
-      <w:r>
+        <w:t>6</w:t>
+      </w:r>
+      <w:r>
+        <w:rPr>
+          <w:noProof/>
+        </w:rPr>
         <w:fldChar w:fldCharType="end"/>
       </w:r>
       <w:r>
-        <w:t xml:space="preserve"> - Simulink Modell zum Testen des Reifendruckmonitors mittels Zufallszahlen</w:t>
-      </w:r>
-    </w:p>
-    <w:p>
-      <w:r>
-        <w:t>Hierbei wird das Rauschen durch die Zufallsgeneratoren kleiner skaliert und um 300s verzögert. Anschließend wird das Rauschen auf eine Sinuskurve</w:t>
-      </w:r>
-      <w:r>
-        <w:t xml:space="preserve"> mit der Amplitude 20</w:t>
-      </w:r>
-      <w:r>
-        <w:t xml:space="preserve"> addiert, um schlussendlich die Geschwindigkeit zu simulieren.</w:t>
-      </w:r>
-    </w:p>
-    <w:p>
-      <w:r>
-        <w:t>Die Geschwindigkeiten der einzelnen Räder über den Simulationszeitraum lassen sich in der Abbildung 9 einsehen. Hier wird auch deutlich, dass das Rauschen erst ab knapp über 300s inkludiert wird, was der Berechnung der Fahrdistanzen durch Integration zuschulden kommt.</w:t>
+        <w:t xml:space="preserve"> - Das Oszilloskop zeigt etwaige Abweichungen der Fahrdistanzen an</w:t>
+      </w:r>
+    </w:p>
+    <w:p>
+      <w:r>
+        <w:t>Es lässt sich erkennen, dass es zum Anfang der Analyse teilweise Ausschläge gibt, da sich das Modell erst „kalibrieren“ muss. Dies liegt daran, dass die integrierten Fahrdistanzen zu Beginn wenig Aussagekraft besitzen.</w:t>
+      </w:r>
+    </w:p>
+    <w:p/>
+    <w:p>
+      <w:r>
+        <w:br w:type="page"/>
+      </w:r>
+    </w:p>
+    <w:p>
+      <w:pPr>
+        <w:pStyle w:val="berschrift3"/>
+      </w:pPr>
+      <w:bookmarkStart w:id="8" w:name="_Toc4358104"/>
+      <w:r>
+        <w:lastRenderedPageBreak/>
+        <w:t>Aufgabe</w:t>
+      </w:r>
+      <w:r>
+        <w:t>n</w:t>
+      </w:r>
+      <w:r>
+        <w:t xml:space="preserve"> D5</w:t>
+      </w:r>
+      <w:r>
+        <w:t xml:space="preserve"> und D6</w:t>
+      </w:r>
+      <w:bookmarkEnd w:id="8"/>
+    </w:p>
+    <w:p>
+      <w:r>
+        <w:t xml:space="preserve">Der </w:t>
+      </w:r>
+      <w:r>
+        <w:t xml:space="preserve">implementierte, </w:t>
+      </w:r>
+      <w:r>
+        <w:t xml:space="preserve">linear kongruente Zufallszahlengenerator </w:t>
+      </w:r>
+      <w:r>
+        <w:t>ist in der Abbildung 7 zu sehen.</w:t>
+      </w:r>
+      <w:r>
+        <w:t xml:space="preserve"> </w:t>
       </w:r>
     </w:p>
     <w:p>
@@ -4364,10 +3837,10 @@
           <w:noProof/>
         </w:rPr>
         <w:drawing>
-          <wp:inline distT="0" distB="0" distL="0" distR="0" wp14:anchorId="78DB8A95" wp14:editId="2D114E4D">
-            <wp:extent cx="5156616" cy="2093133"/>
-            <wp:effectExtent l="0" t="0" r="0" b="2540"/>
-            <wp:docPr id="10" name="Grafik 10"/>
+          <wp:inline distT="0" distB="0" distL="0" distR="0" wp14:anchorId="5AC21086" wp14:editId="173C33B9">
+            <wp:extent cx="3215390" cy="1155852"/>
+            <wp:effectExtent l="0" t="0" r="0" b="0"/>
+            <wp:docPr id="8" name="Grafik 8"/>
             <wp:cNvGraphicFramePr>
               <a:graphicFrameLocks xmlns:a="http://schemas.openxmlformats.org/drawingml/2006/main" noChangeAspect="1"/>
             </wp:cNvGraphicFramePr>
@@ -4387,7 +3860,7 @@
                   <pic:spPr>
                     <a:xfrm>
                       <a:off x="0" y="0"/>
-                      <a:ext cx="5160349" cy="2094648"/>
+                      <a:ext cx="3239453" cy="1164502"/>
                     </a:xfrm>
                     <a:prstGeom prst="rect">
                       <a:avLst/>
@@ -4420,19 +3893,26 @@
         <w:rPr>
           <w:noProof/>
         </w:rPr>
-        <w:t>9</w:t>
-      </w:r>
-      <w:r>
+        <w:t>7</w:t>
+      </w:r>
+      <w:r>
+        <w:rPr>
+          <w:noProof/>
+        </w:rPr>
         <w:fldChar w:fldCharType="end"/>
       </w:r>
       <w:r>
-        <w:t xml:space="preserve"> - Die Radgeschwindigkeiten inklusive Rauschen</w:t>
-      </w:r>
-    </w:p>
-    <w:p>
-      <w:r>
-        <w:lastRenderedPageBreak/>
-        <w:t>Das um 300s verzögerte Rauschen wird anschließend im Oszilloskop, welches die erkannten Abweichungen darstellt, angezeigt, was in der Abbildung 10 zu sehen ist.</w:t>
+        <w:t xml:space="preserve"> - Zufallszahlengenerator als Simulink Modell</w:t>
+      </w:r>
+    </w:p>
+    <w:p>
+      <w:r>
+        <w:t>Als Parameterwerte wurden a=15, c=26 und m=28 für Räder mit korrektem Reifendruck und a=15, c=27 und m=27 für Räder mit abweichendem Reifendruck gewählt.</w:t>
+      </w:r>
+    </w:p>
+    <w:p>
+      <w:r>
+        <w:t>Analog zu den Aufgaben D3 und D4 wurde das in der Abbildung 8 ersichtliche Simulink Modell implementiert, um den Reifendruckmonitor durch Zufallszahlen zu testen.</w:t>
       </w:r>
     </w:p>
     <w:p>
@@ -4444,10 +3924,10 @@
           <w:noProof/>
         </w:rPr>
         <w:drawing>
-          <wp:inline distT="0" distB="0" distL="0" distR="0" wp14:anchorId="13E98FD3" wp14:editId="76517D91">
-            <wp:extent cx="5756910" cy="2901315"/>
+          <wp:inline distT="0" distB="0" distL="0" distR="0" wp14:anchorId="340CB3EE" wp14:editId="479207A2">
+            <wp:extent cx="5756910" cy="2515870"/>
             <wp:effectExtent l="0" t="0" r="0" b="0"/>
-            <wp:docPr id="11" name="Grafik 11"/>
+            <wp:docPr id="9" name="Grafik 9"/>
             <wp:cNvGraphicFramePr>
               <a:graphicFrameLocks xmlns:a="http://schemas.openxmlformats.org/drawingml/2006/main" noChangeAspect="1"/>
             </wp:cNvGraphicFramePr>
@@ -4467,6 +3947,185 @@
                   <pic:spPr>
                     <a:xfrm>
                       <a:off x="0" y="0"/>
+                      <a:ext cx="5756910" cy="2515870"/>
+                    </a:xfrm>
+                    <a:prstGeom prst="rect">
+                      <a:avLst/>
+                    </a:prstGeom>
+                  </pic:spPr>
+                </pic:pic>
+              </a:graphicData>
+            </a:graphic>
+          </wp:inline>
+        </w:drawing>
+      </w:r>
+    </w:p>
+    <w:p>
+      <w:pPr>
+        <w:pStyle w:val="Beschriftung"/>
+      </w:pPr>
+      <w:r>
+        <w:t xml:space="preserve">Abbildung </w:t>
+      </w:r>
+      <w:r>
+        <w:fldChar w:fldCharType="begin"/>
+      </w:r>
+      <w:r>
+        <w:instrText xml:space="preserve"> SEQ Abbildung \* ARABIC </w:instrText>
+      </w:r>
+      <w:r>
+        <w:fldChar w:fldCharType="separate"/>
+      </w:r>
+      <w:r>
+        <w:rPr>
+          <w:noProof/>
+        </w:rPr>
+        <w:t>8</w:t>
+      </w:r>
+      <w:r>
+        <w:rPr>
+          <w:noProof/>
+        </w:rPr>
+        <w:fldChar w:fldCharType="end"/>
+      </w:r>
+      <w:r>
+        <w:t xml:space="preserve"> - Simulink Modell zum Testen des Reifendruckmonitors mittels Zufallszahlen</w:t>
+      </w:r>
+    </w:p>
+    <w:p>
+      <w:r>
+        <w:t>Hierbei wird das Rauschen durch die Zufallsgeneratoren kleiner skaliert und um 300s verzögert. Anschließend wird das Rauschen auf eine Sinuskurve</w:t>
+      </w:r>
+      <w:r>
+        <w:t xml:space="preserve"> mit der Amplitude 20</w:t>
+      </w:r>
+      <w:r>
+        <w:t xml:space="preserve"> addiert, um schlussendlich die Geschwindigkeit zu simulieren.</w:t>
+      </w:r>
+    </w:p>
+    <w:p>
+      <w:r>
+        <w:t>Die Geschwindigkeiten der einzelnen Räder über den Simulationszeitraum lassen sich in der Abbildung 9 einsehen. Hier wird auch deutlich, dass das Rauschen erst ab knapp über 300s inkludiert wird, was der Berechnung der Fahrdistanzen durch Integration zuschulden kommt.</w:t>
+      </w:r>
+    </w:p>
+    <w:p>
+      <w:pPr>
+        <w:keepNext/>
+      </w:pPr>
+      <w:r>
+        <w:rPr>
+          <w:noProof/>
+        </w:rPr>
+        <w:drawing>
+          <wp:inline distT="0" distB="0" distL="0" distR="0" wp14:anchorId="78DB8A95" wp14:editId="2D114E4D">
+            <wp:extent cx="5156616" cy="2093133"/>
+            <wp:effectExtent l="0" t="0" r="0" b="2540"/>
+            <wp:docPr id="10" name="Grafik 10"/>
+            <wp:cNvGraphicFramePr>
+              <a:graphicFrameLocks xmlns:a="http://schemas.openxmlformats.org/drawingml/2006/main" noChangeAspect="1"/>
+            </wp:cNvGraphicFramePr>
+            <a:graphic xmlns:a="http://schemas.openxmlformats.org/drawingml/2006/main">
+              <a:graphicData uri="http://schemas.openxmlformats.org/drawingml/2006/picture">
+                <pic:pic xmlns:pic="http://schemas.openxmlformats.org/drawingml/2006/picture">
+                  <pic:nvPicPr>
+                    <pic:cNvPr id="1" name=""/>
+                    <pic:cNvPicPr/>
+                  </pic:nvPicPr>
+                  <pic:blipFill>
+                    <a:blip r:embed="rId17"/>
+                    <a:stretch>
+                      <a:fillRect/>
+                    </a:stretch>
+                  </pic:blipFill>
+                  <pic:spPr>
+                    <a:xfrm>
+                      <a:off x="0" y="0"/>
+                      <a:ext cx="5160349" cy="2094648"/>
+                    </a:xfrm>
+                    <a:prstGeom prst="rect">
+                      <a:avLst/>
+                    </a:prstGeom>
+                  </pic:spPr>
+                </pic:pic>
+              </a:graphicData>
+            </a:graphic>
+          </wp:inline>
+        </w:drawing>
+      </w:r>
+    </w:p>
+    <w:p>
+      <w:pPr>
+        <w:pStyle w:val="Beschriftung"/>
+      </w:pPr>
+      <w:r>
+        <w:t xml:space="preserve">Abbildung </w:t>
+      </w:r>
+      <w:r>
+        <w:fldChar w:fldCharType="begin"/>
+      </w:r>
+      <w:r>
+        <w:instrText xml:space="preserve"> SEQ </w:instrText>
+      </w:r>
+      <w:r>
+        <w:instrText xml:space="preserve">Abbildung \* ARABIC </w:instrText>
+      </w:r>
+      <w:r>
+        <w:fldChar w:fldCharType="separate"/>
+      </w:r>
+      <w:r>
+        <w:rPr>
+          <w:noProof/>
+        </w:rPr>
+        <w:t>9</w:t>
+      </w:r>
+      <w:r>
+        <w:rPr>
+          <w:noProof/>
+        </w:rPr>
+        <w:fldChar w:fldCharType="end"/>
+      </w:r>
+      <w:r>
+        <w:t xml:space="preserve"> - Die Radgeschwindigkeiten inklusive Rauschen</w:t>
+      </w:r>
+    </w:p>
+    <w:p>
+      <w:r>
+        <w:lastRenderedPageBreak/>
+        <w:t>Das um 300s verzögerte Rauschen wird anschließend im Oszilloskop, welches die erkannten Abweichungen darstellt, angezeigt, was in der Abbildung 10 zu sehen ist.</w:t>
+      </w:r>
+    </w:p>
+    <w:p>
+      <w:pPr>
+        <w:keepNext/>
+      </w:pPr>
+      <w:r>
+        <w:rPr>
+          <w:noProof/>
+        </w:rPr>
+        <w:drawing>
+          <wp:inline distT="0" distB="0" distL="0" distR="0" wp14:anchorId="13E98FD3" wp14:editId="76517D91">
+            <wp:extent cx="5756910" cy="2901315"/>
+            <wp:effectExtent l="0" t="0" r="0" b="0"/>
+            <wp:docPr id="11" name="Grafik 11"/>
+            <wp:cNvGraphicFramePr>
+              <a:graphicFrameLocks xmlns:a="http://schemas.openxmlformats.org/drawingml/2006/main" noChangeAspect="1"/>
+            </wp:cNvGraphicFramePr>
+            <a:graphic xmlns:a="http://schemas.openxmlformats.org/drawingml/2006/main">
+              <a:graphicData uri="http://schemas.openxmlformats.org/drawingml/2006/picture">
+                <pic:pic xmlns:pic="http://schemas.openxmlformats.org/drawingml/2006/picture">
+                  <pic:nvPicPr>
+                    <pic:cNvPr id="1" name=""/>
+                    <pic:cNvPicPr/>
+                  </pic:nvPicPr>
+                  <pic:blipFill>
+                    <a:blip r:embed="rId18"/>
+                    <a:stretch>
+                      <a:fillRect/>
+                    </a:stretch>
+                  </pic:blipFill>
+                  <pic:spPr>
+                    <a:xfrm>
+                      <a:off x="0" y="0"/>
                       <a:ext cx="5756910" cy="2901315"/>
                     </a:xfrm>
                     <a:prstGeom prst="rect">
@@ -4491,7 +4150,10 @@
         <w:fldChar w:fldCharType="begin"/>
       </w:r>
       <w:r>
-        <w:instrText xml:space="preserve"> SEQ Abbildung \* ARABIC </w:instrText>
+        <w:instrText xml:space="preserve"> SEQ Abbildu</w:instrText>
+      </w:r>
+      <w:r>
+        <w:instrText xml:space="preserve">ng \* ARABIC </w:instrText>
       </w:r>
       <w:r>
         <w:fldChar w:fldCharType="separate"/>
@@ -4503,6 +4165,9 @@
         <w:t>10</w:t>
       </w:r>
       <w:r>
+        <w:rPr>
+          <w:noProof/>
+        </w:rPr>
         <w:fldChar w:fldCharType="end"/>
       </w:r>
       <w:r>
@@ -4518,7 +4183,7 @@
       <w:pPr>
         <w:pStyle w:val="berschrift3"/>
       </w:pPr>
-      <w:bookmarkStart w:id="8" w:name="_Toc4353481"/>
+      <w:bookmarkStart w:id="9" w:name="_Toc4358105"/>
       <w:r>
         <w:lastRenderedPageBreak/>
         <w:t>Aufgabe</w:t>
@@ -4541,19 +4206,11 @@
       <w:r>
         <w:t xml:space="preserve"> und D12</w:t>
       </w:r>
-      <w:bookmarkEnd w:id="8"/>
-    </w:p>
-    <w:p>
-      <w:r>
-        <w:t xml:space="preserve">Um das gesamte System in </w:t>
-      </w:r>
-      <w:proofErr w:type="spellStart"/>
-      <w:r>
-        <w:t>Ascet</w:t>
-      </w:r>
-      <w:proofErr w:type="spellEnd"/>
-      <w:r>
-        <w:t xml:space="preserve"> zu konvertieren, wurden wieder die gleichen Modelle mit vergleichbaren Komponenten implementiert. </w:t>
+      <w:bookmarkEnd w:id="9"/>
+    </w:p>
+    <w:p>
+      <w:r>
+        <w:t xml:space="preserve">Um das gesamte System in Ascet zu konvertieren, wurden wieder die gleichen Modelle mit vergleichbaren Komponenten implementiert. </w:t>
       </w:r>
       <w:r>
         <w:t>Die Implementierungen sind mit den jeweiligen Simulink Äquivalenten vergleichbar.</w:t>
@@ -4603,7 +4260,7 @@
                     <pic:cNvPicPr/>
                   </pic:nvPicPr>
                   <pic:blipFill>
-                    <a:blip r:embed="rId17">
+                    <a:blip r:embed="rId19">
                       <a:extLst>
                         <a:ext uri="{28A0092B-C50C-407E-A947-70E740481C1C}">
                           <a14:useLocalDpi xmlns:a14="http://schemas.microsoft.com/office/drawing/2010/main" val="0"/>
@@ -4653,40 +4310,19 @@
         <w:t>11</w:t>
       </w:r>
       <w:r>
+        <w:rPr>
+          <w:noProof/>
+        </w:rPr>
         <w:fldChar w:fldCharType="end"/>
       </w:r>
       <w:r>
-        <w:t xml:space="preserve"> - </w:t>
-      </w:r>
-      <w:proofErr w:type="spellStart"/>
-      <w:r>
-        <w:t>Ascet</w:t>
-      </w:r>
-      <w:proofErr w:type="spellEnd"/>
-      <w:r>
-        <w:t xml:space="preserve"> Modell zur Berechnung der Durchschnittswerte</w:t>
+        <w:t xml:space="preserve"> - Ascet Modell zur Berechnung der Durchschnittswerte</w:t>
       </w:r>
     </w:p>
     <w:p/>
     <w:p>
       <w:r>
-        <w:t xml:space="preserve">Da </w:t>
-      </w:r>
-      <w:proofErr w:type="spellStart"/>
-      <w:r>
-        <w:t>Ascet</w:t>
-      </w:r>
-      <w:proofErr w:type="spellEnd"/>
-      <w:r>
-        <w:t xml:space="preserve"> </w:t>
-      </w:r>
-      <w:proofErr w:type="spellStart"/>
-      <w:r>
-        <w:t>fragwürdigerweise</w:t>
-      </w:r>
-      <w:proofErr w:type="spellEnd"/>
-      <w:r>
-        <w:t xml:space="preserve"> nicht über eine Komponente zur elementaren Integration von Zahlenwerten verfügt, wurde diese zusätzlich nach Abbildung 12 implementiert.</w:t>
+        <w:t>Da Ascet nicht über eine Komponente zur elementaren Integration von Zahlenwerten verfügt, wurde diese zusätzlich nach Abbildung 12 implementiert.</w:t>
       </w:r>
     </w:p>
     <w:p>
@@ -4713,7 +4349,7 @@
                     <pic:cNvPicPr/>
                   </pic:nvPicPr>
                   <pic:blipFill>
-                    <a:blip r:embed="rId18">
+                    <a:blip r:embed="rId20">
                       <a:extLst>
                         <a:ext uri="{28A0092B-C50C-407E-A947-70E740481C1C}">
                           <a14:useLocalDpi xmlns:a14="http://schemas.microsoft.com/office/drawing/2010/main" val="0"/>
@@ -4766,18 +4402,16 @@
         <w:t>12</w:t>
       </w:r>
       <w:r>
+        <w:rPr>
+          <w:noProof/>
+        </w:rPr>
         <w:fldChar w:fldCharType="end"/>
       </w:r>
       <w:r>
         <w:t xml:space="preserve"> - </w:t>
       </w:r>
-      <w:proofErr w:type="spellStart"/>
-      <w:r>
-        <w:t>Ascet</w:t>
-      </w:r>
-      <w:proofErr w:type="spellEnd"/>
-      <w:r>
-        <w:t xml:space="preserve"> Modell zur</w:t>
+      <w:r>
+        <w:t>Ascet Modell zur</w:t>
       </w:r>
       <w:r>
         <w:rPr>
@@ -4816,7 +4450,7 @@
                     <pic:cNvPicPr/>
                   </pic:nvPicPr>
                   <pic:blipFill>
-                    <a:blip r:embed="rId19">
+                    <a:blip r:embed="rId21">
                       <a:extLst>
                         <a:ext uri="{28A0092B-C50C-407E-A947-70E740481C1C}">
                           <a14:useLocalDpi xmlns:a14="http://schemas.microsoft.com/office/drawing/2010/main" val="0"/>
@@ -4866,18 +4500,13 @@
         <w:t>13</w:t>
       </w:r>
       <w:r>
+        <w:rPr>
+          <w:noProof/>
+        </w:rPr>
         <w:fldChar w:fldCharType="end"/>
       </w:r>
       <w:r>
-        <w:t xml:space="preserve"> - </w:t>
-      </w:r>
-      <w:proofErr w:type="spellStart"/>
-      <w:r>
-        <w:t>Ascet</w:t>
-      </w:r>
-      <w:proofErr w:type="spellEnd"/>
-      <w:r>
-        <w:t xml:space="preserve"> Modell zu</w:t>
+        <w:t xml:space="preserve"> - Ascet Modell zu</w:t>
       </w:r>
       <w:r>
         <w:t>r Zufallszahlen</w:t>
@@ -4893,15 +4522,7 @@
       </w:pPr>
       <w:r>
         <w:lastRenderedPageBreak/>
-        <w:t xml:space="preserve">Auch das Modell zur Abweichungserkennung findet ebenfalls Einzug in </w:t>
-      </w:r>
-      <w:proofErr w:type="spellStart"/>
-      <w:r>
-        <w:t>Ascet</w:t>
-      </w:r>
-      <w:proofErr w:type="spellEnd"/>
-      <w:r>
-        <w:t xml:space="preserve">, wie in Abbildung 14 zu erkennen ist. </w:t>
+        <w:t xml:space="preserve">Auch das Modell zur Abweichungserkennung findet ebenfalls Einzug in Ascet, wie in Abbildung 14 zu erkennen ist. </w:t>
       </w:r>
     </w:p>
     <w:p>
@@ -4928,7 +4549,7 @@
                     <pic:cNvPicPr/>
                   </pic:nvPicPr>
                   <pic:blipFill>
-                    <a:blip r:embed="rId20">
+                    <a:blip r:embed="rId22">
                       <a:extLst>
                         <a:ext uri="{28A0092B-C50C-407E-A947-70E740481C1C}">
                           <a14:useLocalDpi xmlns:a14="http://schemas.microsoft.com/office/drawing/2010/main" val="0"/>
@@ -4978,18 +4599,13 @@
         <w:t>14</w:t>
       </w:r>
       <w:r>
+        <w:rPr>
+          <w:noProof/>
+        </w:rPr>
         <w:fldChar w:fldCharType="end"/>
       </w:r>
       <w:r>
-        <w:t xml:space="preserve"> - </w:t>
-      </w:r>
-      <w:proofErr w:type="spellStart"/>
-      <w:r>
-        <w:t>Ascet</w:t>
-      </w:r>
-      <w:proofErr w:type="spellEnd"/>
-      <w:r>
-        <w:t xml:space="preserve"> Modell zur </w:t>
+        <w:t xml:space="preserve"> - Ascet Modell zur </w:t>
       </w:r>
       <w:r>
         <w:t>Abweichung</w:t>
@@ -5028,7 +4644,7 @@
                     <pic:cNvPicPr/>
                   </pic:nvPicPr>
                   <pic:blipFill>
-                    <a:blip r:embed="rId21">
+                    <a:blip r:embed="rId23">
                       <a:extLst>
                         <a:ext uri="{28A0092B-C50C-407E-A947-70E740481C1C}">
                           <a14:useLocalDpi xmlns:a14="http://schemas.microsoft.com/office/drawing/2010/main" val="0"/>
@@ -5081,6 +4697,9 @@
         <w:t>15</w:t>
       </w:r>
       <w:r>
+        <w:rPr>
+          <w:noProof/>
+        </w:rPr>
         <w:fldChar w:fldCharType="end"/>
       </w:r>
       <w:r>
@@ -5102,75 +4721,19 @@
     <w:p>
       <w:r>
         <w:lastRenderedPageBreak/>
-        <w:t xml:space="preserve">Die Warnlampe mit dem SOS-Signal, wie in der Aufgabe D9 gefordert ist, wurde durch eine </w:t>
-      </w:r>
-      <w:proofErr w:type="spellStart"/>
-      <w:r>
-        <w:t>Ascet</w:t>
-      </w:r>
-      <w:proofErr w:type="spellEnd"/>
+        <w:t>Die Warnlampe mit dem SOS-Signal, wie in der Aufgabe D9 gefordert ist, wurde durch eine Ascet Statemachine nach Abbildung 16 entworfen.</w:t>
+      </w:r>
+      <w:r>
+        <w:t xml:space="preserve"> Diesem Modell muss die deltaT Variable als Parameter übergeben werden</w:t>
+      </w:r>
+      <w:r>
+        <w:t>, damit die zeitliche Abfolge gewährleistet ist. Solange am Statemachine Trigger ein boolean-Wert „true“</w:t>
+      </w:r>
       <w:r>
         <w:t xml:space="preserve"> </w:t>
       </w:r>
-      <w:proofErr w:type="spellStart"/>
-      <w:r>
-        <w:t>Statemachine</w:t>
-      </w:r>
-      <w:proofErr w:type="spellEnd"/>
-      <w:r>
-        <w:t xml:space="preserve"> nach Abbildung 16 entworfen.</w:t>
-      </w:r>
-      <w:r>
-        <w:t xml:space="preserve"> Diesem Modell muss die </w:t>
-      </w:r>
-      <w:proofErr w:type="spellStart"/>
-      <w:r>
-        <w:t>deltaT</w:t>
-      </w:r>
-      <w:proofErr w:type="spellEnd"/>
-      <w:r>
-        <w:t xml:space="preserve"> Variable als Parameter übergeben werden</w:t>
-      </w:r>
-      <w:r>
-        <w:t xml:space="preserve">, damit die zeitliche Abfolge gewährleistet ist. Solange am </w:t>
-      </w:r>
-      <w:proofErr w:type="spellStart"/>
-      <w:r>
-        <w:t>Statemachine</w:t>
-      </w:r>
-      <w:proofErr w:type="spellEnd"/>
-      <w:r>
-        <w:t xml:space="preserve"> Trigger ein </w:t>
-      </w:r>
-      <w:proofErr w:type="spellStart"/>
-      <w:r>
-        <w:t>boolean</w:t>
-      </w:r>
-      <w:proofErr w:type="spellEnd"/>
-      <w:r>
-        <w:t>-Wert „</w:t>
-      </w:r>
-      <w:proofErr w:type="spellStart"/>
-      <w:r>
-        <w:t>true</w:t>
-      </w:r>
-      <w:proofErr w:type="spellEnd"/>
-      <w:r>
-        <w:t>“</w:t>
-      </w:r>
-      <w:r>
-        <w:t xml:space="preserve"> </w:t>
-      </w:r>
-      <w:r>
-        <w:t xml:space="preserve">anliegt, wird die </w:t>
-      </w:r>
-      <w:proofErr w:type="spellStart"/>
-      <w:r>
-        <w:t>Statemachine</w:t>
-      </w:r>
-      <w:proofErr w:type="spellEnd"/>
-      <w:r>
-        <w:t xml:space="preserve"> in einer Endlosschleife weitergeführt.</w:t>
+      <w:r>
+        <w:t>anliegt, wird die Statemachine in einer Endlosschleife weitergeführt.</w:t>
       </w:r>
     </w:p>
     <w:p>
@@ -5197,7 +4760,7 @@
                     <pic:cNvPicPr/>
                   </pic:nvPicPr>
                   <pic:blipFill>
-                    <a:blip r:embed="rId22">
+                    <a:blip r:embed="rId24">
                       <a:extLst>
                         <a:ext uri="{28A0092B-C50C-407E-A947-70E740481C1C}">
                           <a14:useLocalDpi xmlns:a14="http://schemas.microsoft.com/office/drawing/2010/main" val="0"/>
@@ -5247,96 +4810,19 @@
         <w:t>16</w:t>
       </w:r>
       <w:r>
+        <w:rPr>
+          <w:noProof/>
+        </w:rPr>
         <w:fldChar w:fldCharType="end"/>
       </w:r>
       <w:r>
-        <w:t xml:space="preserve"> - </w:t>
-      </w:r>
-      <w:proofErr w:type="spellStart"/>
-      <w:r>
-        <w:t>Ascet</w:t>
-      </w:r>
-      <w:proofErr w:type="spellEnd"/>
-      <w:r>
-        <w:t xml:space="preserve"> </w:t>
-      </w:r>
-      <w:proofErr w:type="spellStart"/>
-      <w:r>
-        <w:t>Statemachine</w:t>
-      </w:r>
-      <w:proofErr w:type="spellEnd"/>
-      <w:r>
-        <w:t xml:space="preserve"> für die SOS Lampe</w:t>
+        <w:t xml:space="preserve"> - Ascet Statemachine für die SOS Lampe</w:t>
       </w:r>
     </w:p>
     <w:p/>
     <w:p>
       <w:r>
-        <w:t xml:space="preserve">In der Abbildung 17 ist die Überführung des Reifendruckmonitors von Simulink zu </w:t>
-      </w:r>
-      <w:proofErr w:type="spellStart"/>
-      <w:r>
-        <w:t>Ascet</w:t>
-      </w:r>
-      <w:proofErr w:type="spellEnd"/>
-      <w:r>
-        <w:t xml:space="preserve"> ersichtlich. Hierbei wurde eine Möglichkeit zur </w:t>
-      </w:r>
-      <w:proofErr w:type="spellStart"/>
-      <w:r>
-        <w:t>Rekalibrierung</w:t>
-      </w:r>
-      <w:proofErr w:type="spellEnd"/>
-      <w:r>
-        <w:t xml:space="preserve"> des Systems implementiert, indem die internen Speicher der </w:t>
-      </w:r>
-      <w:proofErr w:type="spellStart"/>
-      <w:r>
-        <w:t>Integratormodelle</w:t>
-      </w:r>
-      <w:proofErr w:type="spellEnd"/>
-      <w:r>
-        <w:t xml:space="preserve"> über eine eigens dafür implementierte Funktion zurückgesetzt werden. Ein weiterer Unterschied zum Simulink System besteht in dem Einbringen der Warnlampe. Die zur Warnlampe zugehörige </w:t>
-      </w:r>
-      <w:proofErr w:type="spellStart"/>
-      <w:r>
-        <w:t>Statemachine</w:t>
-      </w:r>
-      <w:proofErr w:type="spellEnd"/>
-      <w:r>
-        <w:t xml:space="preserve"> bricht </w:t>
-      </w:r>
-      <w:proofErr w:type="spellStart"/>
-      <w:r>
-        <w:t>instantan</w:t>
-      </w:r>
-      <w:proofErr w:type="spellEnd"/>
-      <w:r>
-        <w:t xml:space="preserve"> ihre Weiterführung der Endlosschleife ab, sofern kein </w:t>
-      </w:r>
-      <w:proofErr w:type="spellStart"/>
-      <w:r>
-        <w:t>boolean</w:t>
-      </w:r>
-      <w:proofErr w:type="spellEnd"/>
-      <w:r>
-        <w:t>-Wert „</w:t>
-      </w:r>
-      <w:proofErr w:type="spellStart"/>
-      <w:r>
-        <w:t>true</w:t>
-      </w:r>
-      <w:proofErr w:type="spellEnd"/>
-      <w:r>
-        <w:t xml:space="preserve">“ mehr am Trigger anliegt. Dies führt potentiell dazu, dass die SOS-Lampe aktiv bleibt, obwohl die </w:t>
-      </w:r>
-      <w:proofErr w:type="spellStart"/>
-      <w:r>
-        <w:t>Statemachine</w:t>
-      </w:r>
-      <w:proofErr w:type="spellEnd"/>
-      <w:r>
-        <w:t xml:space="preserve"> gestoppt wurde. Daher wurde ein manuelles Zurücksetzen des Lampenstatus implementiert, was durch eine Funktion von außen ausgeführt werden kann.</w:t>
+        <w:t>In der Abbildung 17 ist die Überführung des Reifendruckmonitors von Simulink zu Ascet ersichtlich. Hierbei wurde eine Möglichkeit zur Rekalibrierung des Systems implementiert, indem die internen Speicher der Integratormodelle über eine eigens dafür implementierte Funktion zurückgesetzt werden. Ein weiterer Unterschied zum Simulink System besteht in dem Einbringen der Warnlampe. Die zur Warnlampe zugehörige Statemachine bricht instantan ihre Weiterführung der Endlosschleife ab, sofern kein boolean-Wert „true“ mehr am Trigger anliegt. Dies führt potentiell dazu, dass die SOS-Lampe aktiv bleibt, obwohl die Statemachine gestoppt wurde. Daher wurde ein manuelles Zurücksetzen des Lampenstatus implementiert, was durch eine Funktion von außen ausgeführt werden kann.</w:t>
       </w:r>
     </w:p>
     <w:p>
@@ -5363,7 +4849,7 @@
                     <pic:cNvPicPr/>
                   </pic:nvPicPr>
                   <pic:blipFill>
-                    <a:blip r:embed="rId23">
+                    <a:blip r:embed="rId25">
                       <a:extLst>
                         <a:ext uri="{28A0092B-C50C-407E-A947-70E740481C1C}">
                           <a14:useLocalDpi xmlns:a14="http://schemas.microsoft.com/office/drawing/2010/main" val="0"/>
@@ -5413,18 +4899,13 @@
         <w:t>17</w:t>
       </w:r>
       <w:r>
+        <w:rPr>
+          <w:noProof/>
+        </w:rPr>
         <w:fldChar w:fldCharType="end"/>
       </w:r>
       <w:r>
-        <w:t xml:space="preserve"> - </w:t>
-      </w:r>
-      <w:proofErr w:type="spellStart"/>
-      <w:r>
-        <w:t>Ascet</w:t>
-      </w:r>
-      <w:proofErr w:type="spellEnd"/>
-      <w:r>
-        <w:t xml:space="preserve"> Modell </w:t>
+        <w:t xml:space="preserve"> - Ascet Modell </w:t>
       </w:r>
       <w:r>
         <w:t>des Reifendruckmonitors</w:t>
@@ -5440,29 +4921,8 @@
       </w:pPr>
       <w:r>
         <w:lastRenderedPageBreak/>
-        <w:t xml:space="preserve">Das Systemtestmodell, gefordert durch die Aufgabe D11, wurde nach Abbildung 18 implementiert. Hierbei wird der Zufallszahlengenerator verwendet, dessen erzeugte Zahlen skaliert werden, um diese als Bias-Wert für das Basissignal zu nutzen. Das sich daraus ergebende Signal wird anschließend als Nachricht versendet. Des </w:t>
-      </w:r>
-      <w:proofErr w:type="spellStart"/>
-      <w:r>
-        <w:t>Weiteren</w:t>
-      </w:r>
-      <w:proofErr w:type="spellEnd"/>
-      <w:r>
-        <w:t xml:space="preserve"> befindet sich in diesem Modell die Möglichkeit zur </w:t>
-      </w:r>
-      <w:proofErr w:type="spellStart"/>
-      <w:r>
-        <w:t>Rekalibrierung</w:t>
-      </w:r>
-      <w:proofErr w:type="spellEnd"/>
-      <w:r>
-        <w:t xml:space="preserve">, da in der Experiment Environment keine Nachricht direkt versendet werden kann und dies über eine </w:t>
-      </w:r>
-      <w:proofErr w:type="spellStart"/>
-      <w:r>
-        <w:t>Characteristic</w:t>
-      </w:r>
-      <w:proofErr w:type="spellEnd"/>
+        <w:t>Das Systemtestmodell, gefordert durch die Aufgabe D11, wurde nach Abbildung 18 implementiert. Hierbei wird der Zufallszahlengenerator verwendet, dessen erzeugte Zahlen skaliert werden, um diese als Bias-Wert für das Basissignal zu nutzen. Das sich daraus ergebende Signal wird anschließend als Nachricht versendet. Des Weiteren befindet sich in diesem Modell die Möglichkeit zur Rekalibrierung, da in der Experiment Environment keine Nachricht direkt versendet werden kann und dies über eine Characteristic</w:t>
+      </w:r>
       <w:r>
         <w:t>,</w:t>
       </w:r>
@@ -5500,7 +4960,7 @@
                     <pic:cNvPicPr/>
                   </pic:nvPicPr>
                   <pic:blipFill>
-                    <a:blip r:embed="rId24">
+                    <a:blip r:embed="rId26">
                       <a:extLst>
                         <a:ext uri="{28A0092B-C50C-407E-A947-70E740481C1C}">
                           <a14:useLocalDpi xmlns:a14="http://schemas.microsoft.com/office/drawing/2010/main" val="0"/>
@@ -5550,18 +5010,13 @@
         <w:t>18</w:t>
       </w:r>
       <w:r>
+        <w:rPr>
+          <w:noProof/>
+        </w:rPr>
         <w:fldChar w:fldCharType="end"/>
       </w:r>
       <w:r>
-        <w:t xml:space="preserve"> - </w:t>
-      </w:r>
-      <w:proofErr w:type="spellStart"/>
-      <w:r>
-        <w:t>Ascet</w:t>
-      </w:r>
-      <w:proofErr w:type="spellEnd"/>
-      <w:r>
-        <w:t xml:space="preserve"> Modell </w:t>
+        <w:t xml:space="preserve"> - Ascet Modell </w:t>
       </w:r>
       <w:r>
         <w:t>des Systemtests</w:t>
@@ -5606,7 +5061,7 @@
                     <pic:cNvPicPr/>
                   </pic:nvPicPr>
                   <pic:blipFill>
-                    <a:blip r:embed="rId25">
+                    <a:blip r:embed="rId27">
                       <a:extLst>
                         <a:ext uri="{28A0092B-C50C-407E-A947-70E740481C1C}">
                           <a14:useLocalDpi xmlns:a14="http://schemas.microsoft.com/office/drawing/2010/main" val="0"/>
@@ -5656,18 +5111,13 @@
         <w:t>19</w:t>
       </w:r>
       <w:r>
+        <w:rPr>
+          <w:noProof/>
+        </w:rPr>
         <w:fldChar w:fldCharType="end"/>
       </w:r>
       <w:r>
-        <w:t xml:space="preserve"> - </w:t>
-      </w:r>
-      <w:proofErr w:type="spellStart"/>
-      <w:r>
-        <w:t>Ascet</w:t>
-      </w:r>
-      <w:proofErr w:type="spellEnd"/>
-      <w:r>
-        <w:t xml:space="preserve"> App zur Ausführung des Systemtests und des Reifendruckmonitors</w:t>
+        <w:t xml:space="preserve"> - Ascet App zur Ausführung des Systemtests und des Reifendruckmonitors</w:t>
       </w:r>
     </w:p>
     <w:p/>
@@ -5683,31 +5133,7 @@
       </w:pPr>
       <w:r>
         <w:lastRenderedPageBreak/>
-        <w:t xml:space="preserve">Nach Ausführung der Systemtest App lässt sich die Experiment Environment durch </w:t>
-      </w:r>
-      <w:proofErr w:type="spellStart"/>
-      <w:r>
-        <w:t>Drag&amp;Drop</w:t>
-      </w:r>
-      <w:proofErr w:type="spellEnd"/>
-      <w:r>
-        <w:t xml:space="preserve"> wie in der Abbildung 20 konfigurieren. Auf der linken Seite befinden sich die Daten zum Rauschen, dem Basissignal, der Radgeschwindigkeiten und der Raddistanzen. In der Mitte befindet sich eine Anzeige der Abweichungstoleranz, der Abweichungsdetektion als Textfeld und als Oszilloskop und eine Möglichkeit zur </w:t>
-      </w:r>
-      <w:proofErr w:type="spellStart"/>
-      <w:r>
-        <w:t>Rekalibrierung</w:t>
-      </w:r>
-      <w:proofErr w:type="spellEnd"/>
-      <w:r>
-        <w:t xml:space="preserve"> per Button. Auf der rechten Seite befinden sich Daten zur </w:t>
-      </w:r>
-      <w:proofErr w:type="spellStart"/>
-      <w:r>
-        <w:t>Statemachine</w:t>
-      </w:r>
-      <w:proofErr w:type="spellEnd"/>
-      <w:r>
-        <w:t xml:space="preserve"> der Warnlampe und die Warnlampe an sich.</w:t>
+        <w:t>Nach Ausführung der Systemtest App lässt sich die Experiment Environment durch Drag&amp;Drop wie in der Abbildung 20 konfigurieren. Auf der linken Seite befinden sich die Daten zum Rauschen, dem Basissignal, der Radgeschwindigkeiten und der Raddistanzen. In der Mitte befindet sich eine Anzeige der Abweichungstoleranz, der Abweichungsdetektion als Textfeld und als Oszilloskop und eine Möglichkeit zur Rekalibrierung per Button. Auf der rechten Seite befinden sich Daten zur Statemachine der Warnlampe und die Warnlampe an sich.</w:t>
       </w:r>
     </w:p>
     <w:p>
@@ -5734,7 +5160,7 @@
                     <pic:cNvPicPr/>
                   </pic:nvPicPr>
                   <pic:blipFill>
-                    <a:blip r:embed="rId26">
+                    <a:blip r:embed="rId28">
                       <a:extLst>
                         <a:ext uri="{28A0092B-C50C-407E-A947-70E740481C1C}">
                           <a14:useLocalDpi xmlns:a14="http://schemas.microsoft.com/office/drawing/2010/main" val="0"/>
@@ -5784,18 +5210,13 @@
         <w:t>20</w:t>
       </w:r>
       <w:r>
+        <w:rPr>
+          <w:noProof/>
+        </w:rPr>
         <w:fldChar w:fldCharType="end"/>
       </w:r>
       <w:r>
-        <w:t xml:space="preserve"> - </w:t>
-      </w:r>
-      <w:proofErr w:type="spellStart"/>
-      <w:r>
-        <w:t>Ascet</w:t>
-      </w:r>
-      <w:proofErr w:type="spellEnd"/>
-      <w:r>
-        <w:t xml:space="preserve"> Experiment Environment mit dem Systemtest und dem Reifendruckmonitor</w:t>
+        <w:t xml:space="preserve"> - Ascet Experiment Environment mit dem Systemtest und dem Reifendruckmonitor</w:t>
       </w:r>
     </w:p>
     <w:p/>
@@ -5808,12 +5229,12 @@
       <w:pPr>
         <w:pStyle w:val="berschrift3"/>
       </w:pPr>
-      <w:bookmarkStart w:id="9" w:name="_Toc4353482"/>
+      <w:bookmarkStart w:id="10" w:name="_Toc4358106"/>
       <w:r>
         <w:lastRenderedPageBreak/>
         <w:t>Aufgabe D8</w:t>
       </w:r>
-      <w:bookmarkEnd w:id="9"/>
+      <w:bookmarkEnd w:id="10"/>
     </w:p>
     <w:p>
       <w:r>
@@ -5844,7 +5265,7 @@
                     <pic:cNvPicPr/>
                   </pic:nvPicPr>
                   <pic:blipFill>
-                    <a:blip r:embed="rId27">
+                    <a:blip r:embed="rId29">
                       <a:extLst>
                         <a:ext uri="{28A0092B-C50C-407E-A947-70E740481C1C}">
                           <a14:useLocalDpi xmlns:a14="http://schemas.microsoft.com/office/drawing/2010/main" val="0"/>
@@ -5894,18 +5315,13 @@
         <w:t>21</w:t>
       </w:r>
       <w:r>
+        <w:rPr>
+          <w:noProof/>
+        </w:rPr>
         <w:fldChar w:fldCharType="end"/>
       </w:r>
       <w:r>
-        <w:t xml:space="preserve"> - </w:t>
-      </w:r>
-      <w:proofErr w:type="spellStart"/>
-      <w:r>
-        <w:t>Ascet</w:t>
-      </w:r>
-      <w:proofErr w:type="spellEnd"/>
-      <w:r>
-        <w:t xml:space="preserve"> Unit Tests für das Modell zur Durchschnittsberechnung</w:t>
+        <w:t xml:space="preserve"> - Ascet Unit Tests für das Modell zur Durchschnittsberechnung</w:t>
       </w:r>
     </w:p>
     <w:p/>
@@ -5938,7 +5354,7 @@
                     <pic:cNvPicPr/>
                   </pic:nvPicPr>
                   <pic:blipFill>
-                    <a:blip r:embed="rId28">
+                    <a:blip r:embed="rId30">
                       <a:extLst>
                         <a:ext uri="{28A0092B-C50C-407E-A947-70E740481C1C}">
                           <a14:useLocalDpi xmlns:a14="http://schemas.microsoft.com/office/drawing/2010/main" val="0"/>
@@ -5988,18 +5404,13 @@
         <w:t>22</w:t>
       </w:r>
       <w:r>
+        <w:rPr>
+          <w:noProof/>
+        </w:rPr>
         <w:fldChar w:fldCharType="end"/>
       </w:r>
       <w:r>
-        <w:t xml:space="preserve"> - </w:t>
-      </w:r>
-      <w:proofErr w:type="spellStart"/>
-      <w:r>
-        <w:t>Ascet</w:t>
-      </w:r>
-      <w:proofErr w:type="spellEnd"/>
-      <w:r>
-        <w:t xml:space="preserve"> Unit Tests für das Modell zur</w:t>
+        <w:t xml:space="preserve"> - Ascet Unit Tests für das Modell zur</w:t>
       </w:r>
       <w:r>
         <w:t xml:space="preserve"> Integration</w:t>
@@ -6039,7 +5450,7 @@
                     <pic:cNvPicPr/>
                   </pic:nvPicPr>
                   <pic:blipFill>
-                    <a:blip r:embed="rId29">
+                    <a:blip r:embed="rId31">
                       <a:extLst>
                         <a:ext uri="{28A0092B-C50C-407E-A947-70E740481C1C}">
                           <a14:useLocalDpi xmlns:a14="http://schemas.microsoft.com/office/drawing/2010/main" val="0"/>
@@ -6089,18 +5500,13 @@
         <w:t>23</w:t>
       </w:r>
       <w:r>
+        <w:rPr>
+          <w:noProof/>
+        </w:rPr>
         <w:fldChar w:fldCharType="end"/>
       </w:r>
       <w:r>
-        <w:t xml:space="preserve"> - </w:t>
-      </w:r>
-      <w:proofErr w:type="spellStart"/>
-      <w:r>
-        <w:t>Ascet</w:t>
-      </w:r>
-      <w:proofErr w:type="spellEnd"/>
-      <w:r>
-        <w:t xml:space="preserve"> Unit Tests für das Modell zur</w:t>
+        <w:t xml:space="preserve"> - Ascet Unit Tests für das Modell zur</w:t>
       </w:r>
       <w:r>
         <w:t xml:space="preserve"> Abweichungserkennung</w:t>
@@ -6111,8 +5517,6 @@
       <w:r>
         <w:t>Um den Zufallsgenerator testen zu können, was in der Aufgabe D10 nochmals implizit gefordert wurde, wurden Unit Tests entworfen, wie in der Abbildung 24 ersichtlich ist.</w:t>
       </w:r>
-      <w:bookmarkStart w:id="10" w:name="_GoBack"/>
-      <w:bookmarkEnd w:id="10"/>
     </w:p>
     <w:p>
       <w:pPr>
@@ -6138,7 +5542,7 @@
                     <pic:cNvPicPr/>
                   </pic:nvPicPr>
                   <pic:blipFill>
-                    <a:blip r:embed="rId30">
+                    <a:blip r:embed="rId32">
                       <a:extLst>
                         <a:ext uri="{28A0092B-C50C-407E-A947-70E740481C1C}">
                           <a14:useLocalDpi xmlns:a14="http://schemas.microsoft.com/office/drawing/2010/main" val="0"/>
@@ -6188,18 +5592,13 @@
         <w:t>24</w:t>
       </w:r>
       <w:r>
+        <w:rPr>
+          <w:noProof/>
+        </w:rPr>
         <w:fldChar w:fldCharType="end"/>
       </w:r>
       <w:r>
-        <w:t xml:space="preserve"> - </w:t>
-      </w:r>
-      <w:proofErr w:type="spellStart"/>
-      <w:r>
-        <w:t>Ascet</w:t>
-      </w:r>
-      <w:proofErr w:type="spellEnd"/>
-      <w:r>
-        <w:t xml:space="preserve"> Unit Tests für das Modell zu</w:t>
+        <w:t xml:space="preserve"> - Ascet Unit Tests für das Modell zu</w:t>
       </w:r>
       <w:r>
         <w:t>m Zufallszahlengenerator</w:t>
@@ -6207,6 +5606,8 @@
     </w:p>
     <w:p/>
     <w:sectPr>
+      <w:footerReference w:type="even" r:id="rId33"/>
+      <w:footerReference w:type="default" r:id="rId34"/>
       <w:pgSz w:w="11900" w:h="16840"/>
       <w:pgMar w:top="1417" w:right="1417" w:bottom="1134" w:left="1417" w:header="708" w:footer="708" w:gutter="0"/>
       <w:cols w:space="708"/>
@@ -6214,6 +5615,161 @@
     </w:sectPr>
   </w:body>
 </w:document>
+</file>
+
+<file path=word/endnotes.xml><?xml version="1.0" encoding="utf-8"?>
+<w:endnotes xmlns:wpc="http://schemas.microsoft.com/office/word/2010/wordprocessingCanvas" xmlns:cx="http://schemas.microsoft.com/office/drawing/2014/chartex" xmlns:cx1="http://schemas.microsoft.com/office/drawing/2015/9/8/chartex" xmlns:cx2="http://schemas.microsoft.com/office/drawing/2015/10/21/chartex" xmlns:cx3="http://schemas.microsoft.com/office/drawing/2016/5/9/chartex" xmlns:cx4="http://schemas.microsoft.com/office/drawing/2016/5/10/chartex" xmlns:cx5="http://schemas.microsoft.com/office/drawing/2016/5/11/chartex" xmlns:cx6="http://schemas.microsoft.com/office/drawing/2016/5/12/chartex" xmlns:cx7="http://schemas.microsoft.com/office/drawing/2016/5/13/chartex" xmlns:cx8="http://schemas.microsoft.com/office/drawing/2016/5/14/chartex" xmlns:mc="http://schemas.openxmlformats.org/markup-compatibility/2006" xmlns:aink="http://schemas.microsoft.com/office/drawing/2016/ink" xmlns:am3d="http://schemas.microsoft.com/office/drawing/2017/model3d" xmlns:o="urn:schemas-microsoft-com:office:office" xmlns:r="http://schemas.openxmlformats.org/officeDocument/2006/relationships" xmlns:m="http://schemas.openxmlformats.org/officeDocument/2006/math" xmlns:v="urn:schemas-microsoft-com:vml" xmlns:wp14="http://schemas.microsoft.com/office/word/2010/wordprocessingDrawing" xmlns:wp="http://schemas.openxmlformats.org/drawingml/2006/wordprocessingDrawing" xmlns:w10="urn:schemas-microsoft-com:office:word" xmlns:w="http://schemas.openxmlformats.org/wordprocessingml/2006/main" xmlns:w14="http://schemas.microsoft.com/office/word/2010/wordml" xmlns:w15="http://schemas.microsoft.com/office/word/2012/wordml" xmlns:w16cid="http://schemas.microsoft.com/office/word/2016/wordml/cid" xmlns:w16se="http://schemas.microsoft.com/office/word/2015/wordml/symex" xmlns:wpg="http://schemas.microsoft.com/office/word/2010/wordprocessingGroup" xmlns:wpi="http://schemas.microsoft.com/office/word/2010/wordprocessingInk" xmlns:wne="http://schemas.microsoft.com/office/word/2006/wordml" xmlns:wps="http://schemas.microsoft.com/office/word/2010/wordprocessingShape" mc:Ignorable="w14 w15 w16se w16cid wp14">
+  <w:endnote w:type="separator" w:id="-1">
+    <w:p>
+      <w:r>
+        <w:separator/>
+      </w:r>
+    </w:p>
+  </w:endnote>
+  <w:endnote w:type="continuationSeparator" w:id="0">
+    <w:p>
+      <w:r>
+        <w:continuationSeparator/>
+      </w:r>
+    </w:p>
+  </w:endnote>
+</w:endnotes>
+</file>
+
+<file path=word/footer1.xml><?xml version="1.0" encoding="utf-8"?>
+<w:ftr xmlns:wpc="http://schemas.microsoft.com/office/word/2010/wordprocessingCanvas" xmlns:cx="http://schemas.microsoft.com/office/drawing/2014/chartex" xmlns:cx1="http://schemas.microsoft.com/office/drawing/2015/9/8/chartex" xmlns:cx2="http://schemas.microsoft.com/office/drawing/2015/10/21/chartex" xmlns:cx3="http://schemas.microsoft.com/office/drawing/2016/5/9/chartex" xmlns:cx4="http://schemas.microsoft.com/office/drawing/2016/5/10/chartex" xmlns:cx5="http://schemas.microsoft.com/office/drawing/2016/5/11/chartex" xmlns:cx6="http://schemas.microsoft.com/office/drawing/2016/5/12/chartex" xmlns:cx7="http://schemas.microsoft.com/office/drawing/2016/5/13/chartex" xmlns:cx8="http://schemas.microsoft.com/office/drawing/2016/5/14/chartex" xmlns:mc="http://schemas.openxmlformats.org/markup-compatibility/2006" xmlns:aink="http://schemas.microsoft.com/office/drawing/2016/ink" xmlns:am3d="http://schemas.microsoft.com/office/drawing/2017/model3d" xmlns:o="urn:schemas-microsoft-com:office:office" xmlns:r="http://schemas.openxmlformats.org/officeDocument/2006/relationships" xmlns:m="http://schemas.openxmlformats.org/officeDocument/2006/math" xmlns:v="urn:schemas-microsoft-com:vml" xmlns:wp14="http://schemas.microsoft.com/office/word/2010/wordprocessingDrawing" xmlns:wp="http://schemas.openxmlformats.org/drawingml/2006/wordprocessingDrawing" xmlns:w10="urn:schemas-microsoft-com:office:word" xmlns:w="http://schemas.openxmlformats.org/wordprocessingml/2006/main" xmlns:w14="http://schemas.microsoft.com/office/word/2010/wordml" xmlns:w15="http://schemas.microsoft.com/office/word/2012/wordml" xmlns:w16cid="http://schemas.microsoft.com/office/word/2016/wordml/cid" xmlns:w16se="http://schemas.microsoft.com/office/word/2015/wordml/symex" xmlns:wpg="http://schemas.microsoft.com/office/word/2010/wordprocessingGroup" xmlns:wpi="http://schemas.microsoft.com/office/word/2010/wordprocessingInk" xmlns:wne="http://schemas.microsoft.com/office/word/2006/wordml" xmlns:wps="http://schemas.microsoft.com/office/word/2010/wordprocessingShape" mc:Ignorable="w14 w15 w16se w16cid wp14">
+  <w:sdt>
+    <w:sdtPr>
+      <w:rPr>
+        <w:rStyle w:val="Seitenzahl"/>
+      </w:rPr>
+      <w:id w:val="-1597403319"/>
+      <w:docPartObj>
+        <w:docPartGallery w:val="Page Numbers (Bottom of Page)"/>
+        <w:docPartUnique/>
+      </w:docPartObj>
+    </w:sdtPr>
+    <w:sdtContent>
+      <w:p>
+        <w:pPr>
+          <w:pStyle w:val="Fuzeile"/>
+          <w:framePr w:wrap="none" w:vAnchor="text" w:hAnchor="margin" w:xAlign="right" w:y="1"/>
+          <w:rPr>
+            <w:rStyle w:val="Seitenzahl"/>
+          </w:rPr>
+        </w:pPr>
+        <w:r>
+          <w:rPr>
+            <w:rStyle w:val="Seitenzahl"/>
+          </w:rPr>
+          <w:fldChar w:fldCharType="begin"/>
+        </w:r>
+        <w:r>
+          <w:rPr>
+            <w:rStyle w:val="Seitenzahl"/>
+          </w:rPr>
+          <w:instrText xml:space="preserve"> PAGE </w:instrText>
+        </w:r>
+        <w:r>
+          <w:rPr>
+            <w:rStyle w:val="Seitenzahl"/>
+          </w:rPr>
+          <w:fldChar w:fldCharType="end"/>
+        </w:r>
+      </w:p>
+    </w:sdtContent>
+  </w:sdt>
+  <w:p>
+    <w:pPr>
+      <w:pStyle w:val="Fuzeile"/>
+      <w:ind w:right="360"/>
+    </w:pPr>
+  </w:p>
+</w:ftr>
+</file>
+
+<file path=word/footer2.xml><?xml version="1.0" encoding="utf-8"?>
+<w:ftr xmlns:wpc="http://schemas.microsoft.com/office/word/2010/wordprocessingCanvas" xmlns:cx="http://schemas.microsoft.com/office/drawing/2014/chartex" xmlns:cx1="http://schemas.microsoft.com/office/drawing/2015/9/8/chartex" xmlns:cx2="http://schemas.microsoft.com/office/drawing/2015/10/21/chartex" xmlns:cx3="http://schemas.microsoft.com/office/drawing/2016/5/9/chartex" xmlns:cx4="http://schemas.microsoft.com/office/drawing/2016/5/10/chartex" xmlns:cx5="http://schemas.microsoft.com/office/drawing/2016/5/11/chartex" xmlns:cx6="http://schemas.microsoft.com/office/drawing/2016/5/12/chartex" xmlns:cx7="http://schemas.microsoft.com/office/drawing/2016/5/13/chartex" xmlns:cx8="http://schemas.microsoft.com/office/drawing/2016/5/14/chartex" xmlns:mc="http://schemas.openxmlformats.org/markup-compatibility/2006" xmlns:aink="http://schemas.microsoft.com/office/drawing/2016/ink" xmlns:am3d="http://schemas.microsoft.com/office/drawing/2017/model3d" xmlns:o="urn:schemas-microsoft-com:office:office" xmlns:r="http://schemas.openxmlformats.org/officeDocument/2006/relationships" xmlns:m="http://schemas.openxmlformats.org/officeDocument/2006/math" xmlns:v="urn:schemas-microsoft-com:vml" xmlns:wp14="http://schemas.microsoft.com/office/word/2010/wordprocessingDrawing" xmlns:wp="http://schemas.openxmlformats.org/drawingml/2006/wordprocessingDrawing" xmlns:w10="urn:schemas-microsoft-com:office:word" xmlns:w="http://schemas.openxmlformats.org/wordprocessingml/2006/main" xmlns:w14="http://schemas.microsoft.com/office/word/2010/wordml" xmlns:w15="http://schemas.microsoft.com/office/word/2012/wordml" xmlns:w16cid="http://schemas.microsoft.com/office/word/2016/wordml/cid" xmlns:w16se="http://schemas.microsoft.com/office/word/2015/wordml/symex" xmlns:wpg="http://schemas.microsoft.com/office/word/2010/wordprocessingGroup" xmlns:wpi="http://schemas.microsoft.com/office/word/2010/wordprocessingInk" xmlns:wne="http://schemas.microsoft.com/office/word/2006/wordml" xmlns:wps="http://schemas.microsoft.com/office/word/2010/wordprocessingShape" mc:Ignorable="w14 w15 w16se w16cid wp14">
+  <w:sdt>
+    <w:sdtPr>
+      <w:rPr>
+        <w:rStyle w:val="Seitenzahl"/>
+      </w:rPr>
+      <w:id w:val="1252386629"/>
+      <w:docPartObj>
+        <w:docPartGallery w:val="Page Numbers (Bottom of Page)"/>
+        <w:docPartUnique/>
+      </w:docPartObj>
+    </w:sdtPr>
+    <w:sdtContent>
+      <w:p>
+        <w:pPr>
+          <w:pStyle w:val="Fuzeile"/>
+          <w:framePr w:wrap="none" w:vAnchor="text" w:hAnchor="margin" w:xAlign="right" w:y="1"/>
+          <w:rPr>
+            <w:rStyle w:val="Seitenzahl"/>
+          </w:rPr>
+        </w:pPr>
+        <w:r>
+          <w:rPr>
+            <w:rStyle w:val="Seitenzahl"/>
+          </w:rPr>
+          <w:fldChar w:fldCharType="begin"/>
+        </w:r>
+        <w:r>
+          <w:rPr>
+            <w:rStyle w:val="Seitenzahl"/>
+          </w:rPr>
+          <w:instrText xml:space="preserve"> PAGE </w:instrText>
+        </w:r>
+        <w:r>
+          <w:rPr>
+            <w:rStyle w:val="Seitenzahl"/>
+          </w:rPr>
+          <w:fldChar w:fldCharType="separate"/>
+        </w:r>
+        <w:r>
+          <w:rPr>
+            <w:rStyle w:val="Seitenzahl"/>
+            <w:noProof/>
+          </w:rPr>
+          <w:t>1</w:t>
+        </w:r>
+        <w:r>
+          <w:rPr>
+            <w:rStyle w:val="Seitenzahl"/>
+          </w:rPr>
+          <w:fldChar w:fldCharType="end"/>
+        </w:r>
+      </w:p>
+    </w:sdtContent>
+  </w:sdt>
+  <w:p>
+    <w:pPr>
+      <w:pStyle w:val="Fuzeile"/>
+      <w:ind w:right="360"/>
+    </w:pPr>
+  </w:p>
+</w:ftr>
+</file>
+
+<file path=word/footnotes.xml><?xml version="1.0" encoding="utf-8"?>
+<w:footnotes xmlns:wpc="http://schemas.microsoft.com/office/word/2010/wordprocessingCanvas" xmlns:cx="http://schemas.microsoft.com/office/drawing/2014/chartex" xmlns:cx1="http://schemas.microsoft.com/office/drawing/2015/9/8/chartex" xmlns:cx2="http://schemas.microsoft.com/office/drawing/2015/10/21/chartex" xmlns:cx3="http://schemas.microsoft.com/office/drawing/2016/5/9/chartex" xmlns:cx4="http://schemas.microsoft.com/office/drawing/2016/5/10/chartex" xmlns:cx5="http://schemas.microsoft.com/office/drawing/2016/5/11/chartex" xmlns:cx6="http://schemas.microsoft.com/office/drawing/2016/5/12/chartex" xmlns:cx7="http://schemas.microsoft.com/office/drawing/2016/5/13/chartex" xmlns:cx8="http://schemas.microsoft.com/office/drawing/2016/5/14/chartex" xmlns:mc="http://schemas.openxmlformats.org/markup-compatibility/2006" xmlns:aink="http://schemas.microsoft.com/office/drawing/2016/ink" xmlns:am3d="http://schemas.microsoft.com/office/drawing/2017/model3d" xmlns:o="urn:schemas-microsoft-com:office:office" xmlns:r="http://schemas.openxmlformats.org/officeDocument/2006/relationships" xmlns:m="http://schemas.openxmlformats.org/officeDocument/2006/math" xmlns:v="urn:schemas-microsoft-com:vml" xmlns:wp14="http://schemas.microsoft.com/office/word/2010/wordprocessingDrawing" xmlns:wp="http://schemas.openxmlformats.org/drawingml/2006/wordprocessingDrawing" xmlns:w10="urn:schemas-microsoft-com:office:word" xmlns:w="http://schemas.openxmlformats.org/wordprocessingml/2006/main" xmlns:w14="http://schemas.microsoft.com/office/word/2010/wordml" xmlns:w15="http://schemas.microsoft.com/office/word/2012/wordml" xmlns:w16cid="http://schemas.microsoft.com/office/word/2016/wordml/cid" xmlns:w16se="http://schemas.microsoft.com/office/word/2015/wordml/symex" xmlns:wpg="http://schemas.microsoft.com/office/word/2010/wordprocessingGroup" xmlns:wpi="http://schemas.microsoft.com/office/word/2010/wordprocessingInk" xmlns:wne="http://schemas.microsoft.com/office/word/2006/wordml" xmlns:wps="http://schemas.microsoft.com/office/word/2010/wordprocessingShape" mc:Ignorable="w14 w15 w16se w16cid wp14">
+  <w:footnote w:type="separator" w:id="-1">
+    <w:p>
+      <w:r>
+        <w:separator/>
+      </w:r>
+    </w:p>
+  </w:footnote>
+  <w:footnote w:type="continuationSeparator" w:id="0">
+    <w:p>
+      <w:r>
+        <w:continuationSeparator/>
+      </w:r>
+    </w:p>
+  </w:footnote>
+</w:footnotes>
 </file>
 
 <file path=word/numbering.xml><?xml version="1.0" encoding="utf-8"?>
@@ -7609,6 +7165,56 @@
       <w:szCs w:val="20"/>
     </w:rPr>
   </w:style>
+  <w:style w:type="paragraph" w:styleId="Kopfzeile">
+    <w:name w:val="header"/>
+    <w:basedOn w:val="Standard"/>
+    <w:link w:val="KopfzeileZchn"/>
+    <w:uiPriority w:val="99"/>
+    <w:unhideWhenUsed/>
+    <w:rsid w:val="00E71866"/>
+    <w:pPr>
+      <w:tabs>
+        <w:tab w:val="center" w:pos="4536"/>
+        <w:tab w:val="right" w:pos="9072"/>
+      </w:tabs>
+    </w:pPr>
+  </w:style>
+  <w:style w:type="character" w:customStyle="1" w:styleId="KopfzeileZchn">
+    <w:name w:val="Kopfzeile Zchn"/>
+    <w:basedOn w:val="Absatz-Standardschriftart"/>
+    <w:link w:val="Kopfzeile"/>
+    <w:uiPriority w:val="99"/>
+    <w:rsid w:val="00E71866"/>
+  </w:style>
+  <w:style w:type="paragraph" w:styleId="Fuzeile">
+    <w:name w:val="footer"/>
+    <w:basedOn w:val="Standard"/>
+    <w:link w:val="FuzeileZchn"/>
+    <w:uiPriority w:val="99"/>
+    <w:unhideWhenUsed/>
+    <w:rsid w:val="00E71866"/>
+    <w:pPr>
+      <w:tabs>
+        <w:tab w:val="center" w:pos="4536"/>
+        <w:tab w:val="right" w:pos="9072"/>
+      </w:tabs>
+    </w:pPr>
+  </w:style>
+  <w:style w:type="character" w:customStyle="1" w:styleId="FuzeileZchn">
+    <w:name w:val="Fußzeile Zchn"/>
+    <w:basedOn w:val="Absatz-Standardschriftart"/>
+    <w:link w:val="Fuzeile"/>
+    <w:uiPriority w:val="99"/>
+    <w:rsid w:val="00E71866"/>
+  </w:style>
+  <w:style w:type="character" w:styleId="Seitenzahl">
+    <w:name w:val="page number"/>
+    <w:basedOn w:val="Absatz-Standardschriftart"/>
+    <w:uiPriority w:val="99"/>
+    <w:semiHidden/>
+    <w:unhideWhenUsed/>
+    <w:rsid w:val="00E71866"/>
+  </w:style>
 </w:styles>
 </file>
 
@@ -7912,7 +7518,7 @@
 </file>
 
 <file path=customXml/itemProps1.xml><?xml version="1.0" encoding="utf-8"?>
-<ds:datastoreItem xmlns:ds="http://schemas.openxmlformats.org/officeDocument/2006/customXml" ds:itemID="{4E257849-1B23-5B4B-A557-0EA1E22879ED}">
+<ds:datastoreItem xmlns:ds="http://schemas.openxmlformats.org/officeDocument/2006/customXml" ds:itemID="{D7DFF51C-5015-0545-BE5D-1ABC5901AFE2}">
   <ds:schemaRefs>
     <ds:schemaRef ds:uri="http://schemas.openxmlformats.org/officeDocument/2006/bibliography"/>
   </ds:schemaRefs>

</xml_diff>